<commit_message>
Machine learning modellen opgezet
</commit_message>
<xml_diff>
--- a/CasusML/Documentatie/DataAnalyses.docx
+++ b/CasusML/Documentatie/DataAnalyses.docx
@@ -170,6 +170,7 @@
                                     <w:dataBinding w:prefixMappings="xmlns:ns0='http://purl.org/dc/elements/1.1/' xmlns:ns1='http://schemas.openxmlformats.org/package/2006/metadata/core-properties' " w:xpath="/ns1:coreProperties[1]/ns0:subject[1]" w:storeItemID="{6C3C8BC8-F283-45AE-878A-BAB7291924A1}"/>
                                     <w:text/>
                                   </w:sdtPr>
+                                  <w:sdtEndPr/>
                                   <w:sdtContent>
                                     <w:r>
                                       <w:rPr>
@@ -308,6 +309,7 @@
                               <w:dataBinding w:prefixMappings="xmlns:ns0='http://purl.org/dc/elements/1.1/' xmlns:ns1='http://schemas.openxmlformats.org/package/2006/metadata/core-properties' " w:xpath="/ns1:coreProperties[1]/ns0:subject[1]" w:storeItemID="{6C3C8BC8-F283-45AE-878A-BAB7291924A1}"/>
                               <w:text/>
                             </w:sdtPr>
+                            <w:sdtEndPr/>
                             <w:sdtContent>
                               <w:r>
                                 <w:rPr>
@@ -934,6 +936,7 @@
                                     <w:dataBinding w:prefixMappings="xmlns:ns0='http://schemas.openxmlformats.org/officeDocument/2006/extended-properties' " w:xpath="/ns0:Properties[1]/ns0:Company[1]" w:storeItemID="{6668398D-A668-4E3E-A5EB-62B293D839F1}"/>
                                     <w:text/>
                                   </w:sdtPr>
+                                  <w:sdtEndPr/>
                                   <w:sdtContent>
                                     <w:r>
                                       <w:rPr>
@@ -967,6 +970,7 @@
                                   <w:dataBinding w:prefixMappings="xmlns:ns0='http://purl.org/dc/elements/1.1/' xmlns:ns1='http://schemas.openxmlformats.org/package/2006/metadata/core-properties' " w:xpath="/ns1:coreProperties[1]/ns1:category[1]" w:storeItemID="{6C3C8BC8-F283-45AE-878A-BAB7291924A1}"/>
                                   <w:text/>
                                 </w:sdtPr>
+                                <w:sdtEndPr/>
                                 <w:sdtContent>
                                   <w:p>
                                     <w:pPr>
@@ -1059,25 +1063,6 @@
                                   <w:t xml:space="preserve"> 2024-03-29</w:t>
                                 </w:r>
                               </w:p>
-                              <w:p>
-                                <w:pPr>
-                                  <w:pStyle w:val="Geenafstand"/>
-                                  <w:jc w:val="right"/>
-                                  <w:rPr>
-                                    <w:color w:val="4472C4" w:themeColor="accent1"/>
-                                    <w:sz w:val="36"/>
-                                    <w:szCs w:val="36"/>
-                                  </w:rPr>
-                                </w:pPr>
-                                <w:r>
-                                  <w:rPr>
-                                    <w:color w:val="4472C4" w:themeColor="accent1"/>
-                                    <w:sz w:val="36"/>
-                                    <w:szCs w:val="36"/>
-                                  </w:rPr>
-                                  <w:t>Docent:</w:t>
-                                </w:r>
-                              </w:p>
                             </w:txbxContent>
                           </wps:txbx>
                           <wps:bodyPr rot="0" spcFirstLastPara="0" vertOverflow="overflow" horzOverflow="overflow" vert="horz" wrap="square" lIns="0" tIns="0" rIns="0" bIns="0" numCol="1" spcCol="0" rtlCol="0" fromWordArt="0" anchor="b" anchorCtr="0" forceAA="0" compatLnSpc="1">
@@ -1126,6 +1111,7 @@
                               <w:dataBinding w:prefixMappings="xmlns:ns0='http://schemas.openxmlformats.org/officeDocument/2006/extended-properties' " w:xpath="/ns0:Properties[1]/ns0:Company[1]" w:storeItemID="{6668398D-A668-4E3E-A5EB-62B293D839F1}"/>
                               <w:text/>
                             </w:sdtPr>
+                            <w:sdtEndPr/>
                             <w:sdtContent>
                               <w:r>
                                 <w:rPr>
@@ -1159,6 +1145,7 @@
                             <w:dataBinding w:prefixMappings="xmlns:ns0='http://purl.org/dc/elements/1.1/' xmlns:ns1='http://schemas.openxmlformats.org/package/2006/metadata/core-properties' " w:xpath="/ns1:coreProperties[1]/ns1:category[1]" w:storeItemID="{6C3C8BC8-F283-45AE-878A-BAB7291924A1}"/>
                             <w:text/>
                           </w:sdtPr>
+                          <w:sdtEndPr/>
                           <w:sdtContent>
                             <w:p>
                               <w:pPr>
@@ -1251,25 +1238,6 @@
                             <w:t xml:space="preserve"> 2024-03-29</w:t>
                           </w:r>
                         </w:p>
-                        <w:p>
-                          <w:pPr>
-                            <w:pStyle w:val="Geenafstand"/>
-                            <w:jc w:val="right"/>
-                            <w:rPr>
-                              <w:color w:val="4472C4" w:themeColor="accent1"/>
-                              <w:sz w:val="36"/>
-                              <w:szCs w:val="36"/>
-                            </w:rPr>
-                          </w:pPr>
-                          <w:r>
-                            <w:rPr>
-                              <w:color w:val="4472C4" w:themeColor="accent1"/>
-                              <w:sz w:val="36"/>
-                              <w:szCs w:val="36"/>
-                            </w:rPr>
-                            <w:t>Docent:</w:t>
-                          </w:r>
-                        </w:p>
                       </w:txbxContent>
                     </v:textbox>
                     <w10:wrap anchorx="margin" anchory="margin"/>
@@ -1343,7 +1311,7 @@
           <w:r>
             <w:fldChar w:fldCharType="separate"/>
           </w:r>
-          <w:hyperlink w:anchor="_Toc161340456" w:history="1">
+          <w:hyperlink w:anchor="_Toc161418770" w:history="1">
             <w:r>
               <w:rPr>
                 <w:rStyle w:val="Hyperlink"/>
@@ -1370,7 +1338,7 @@
                 <w:noProof/>
                 <w:webHidden/>
               </w:rPr>
-              <w:instrText xml:space="preserve"> PAGEREF _Toc161340456 \h </w:instrText>
+              <w:instrText xml:space="preserve"> PAGEREF _Toc161418770 \h </w:instrText>
             </w:r>
             <w:r>
               <w:rPr>
@@ -1417,7 +1385,7 @@
               <w14:ligatures w14:val="standardContextual"/>
             </w:rPr>
           </w:pPr>
-          <w:hyperlink w:anchor="_Toc161340457" w:history="1">
+          <w:hyperlink w:anchor="_Toc161418771" w:history="1">
             <w:r>
               <w:rPr>
                 <w:rStyle w:val="Hyperlink"/>
@@ -1444,7 +1412,7 @@
                 <w:noProof/>
                 <w:webHidden/>
               </w:rPr>
-              <w:instrText xml:space="preserve"> PAGEREF _Toc161340457 \h </w:instrText>
+              <w:instrText xml:space="preserve"> PAGEREF _Toc161418771 \h </w:instrText>
             </w:r>
             <w:r>
               <w:rPr>
@@ -1491,7 +1459,7 @@
               <w14:ligatures w14:val="standardContextual"/>
             </w:rPr>
           </w:pPr>
-          <w:hyperlink w:anchor="_Toc161340458" w:history="1">
+          <w:hyperlink w:anchor="_Toc161418772" w:history="1">
             <w:r>
               <w:rPr>
                 <w:rStyle w:val="Hyperlink"/>
@@ -1518,7 +1486,7 @@
                 <w:noProof/>
                 <w:webHidden/>
               </w:rPr>
-              <w:instrText xml:space="preserve"> PAGEREF _Toc161340458 \h </w:instrText>
+              <w:instrText xml:space="preserve"> PAGEREF _Toc161418772 \h </w:instrText>
             </w:r>
             <w:r>
               <w:rPr>
@@ -1565,7 +1533,7 @@
               <w14:ligatures w14:val="standardContextual"/>
             </w:rPr>
           </w:pPr>
-          <w:hyperlink w:anchor="_Toc161340459" w:history="1">
+          <w:hyperlink w:anchor="_Toc161418773" w:history="1">
             <w:r>
               <w:rPr>
                 <w:rStyle w:val="Hyperlink"/>
@@ -1592,7 +1560,7 @@
                 <w:noProof/>
                 <w:webHidden/>
               </w:rPr>
-              <w:instrText xml:space="preserve"> PAGEREF _Toc161340459 \h </w:instrText>
+              <w:instrText xml:space="preserve"> PAGEREF _Toc161418773 \h </w:instrText>
             </w:r>
             <w:r>
               <w:rPr>
@@ -1639,7 +1607,7 @@
               <w14:ligatures w14:val="standardContextual"/>
             </w:rPr>
           </w:pPr>
-          <w:hyperlink w:anchor="_Toc161340460" w:history="1">
+          <w:hyperlink w:anchor="_Toc161418774" w:history="1">
             <w:r>
               <w:rPr>
                 <w:rStyle w:val="Hyperlink"/>
@@ -1666,7 +1634,7 @@
                 <w:noProof/>
                 <w:webHidden/>
               </w:rPr>
-              <w:instrText xml:space="preserve"> PAGEREF _Toc161340460 \h </w:instrText>
+              <w:instrText xml:space="preserve"> PAGEREF _Toc161418774 \h </w:instrText>
             </w:r>
             <w:r>
               <w:rPr>
@@ -1713,7 +1681,7 @@
               <w14:ligatures w14:val="standardContextual"/>
             </w:rPr>
           </w:pPr>
-          <w:hyperlink w:anchor="_Toc161340461" w:history="1">
+          <w:hyperlink w:anchor="_Toc161418775" w:history="1">
             <w:r>
               <w:rPr>
                 <w:rStyle w:val="Hyperlink"/>
@@ -1740,7 +1708,7 @@
                 <w:noProof/>
                 <w:webHidden/>
               </w:rPr>
-              <w:instrText xml:space="preserve"> PAGEREF _Toc161340461 \h </w:instrText>
+              <w:instrText xml:space="preserve"> PAGEREF _Toc161418775 \h </w:instrText>
             </w:r>
             <w:r>
               <w:rPr>
@@ -1787,7 +1755,7 @@
               <w14:ligatures w14:val="standardContextual"/>
             </w:rPr>
           </w:pPr>
-          <w:hyperlink w:anchor="_Toc161340462" w:history="1">
+          <w:hyperlink w:anchor="_Toc161418776" w:history="1">
             <w:r>
               <w:rPr>
                 <w:rStyle w:val="Hyperlink"/>
@@ -1815,7 +1783,7 @@
                 <w:noProof/>
                 <w:webHidden/>
               </w:rPr>
-              <w:instrText xml:space="preserve"> PAGEREF _Toc161340462 \h </w:instrText>
+              <w:instrText xml:space="preserve"> PAGEREF _Toc161418776 \h </w:instrText>
             </w:r>
             <w:r>
               <w:rPr>
@@ -1862,7 +1830,7 @@
               <w14:ligatures w14:val="standardContextual"/>
             </w:rPr>
           </w:pPr>
-          <w:hyperlink w:anchor="_Toc161340463" w:history="1">
+          <w:hyperlink w:anchor="_Toc161418777" w:history="1">
             <w:r>
               <w:rPr>
                 <w:rStyle w:val="Hyperlink"/>
@@ -1890,7 +1858,7 @@
                 <w:noProof/>
                 <w:webHidden/>
               </w:rPr>
-              <w:instrText xml:space="preserve"> PAGEREF _Toc161340463 \h </w:instrText>
+              <w:instrText xml:space="preserve"> PAGEREF _Toc161418777 \h </w:instrText>
             </w:r>
             <w:r>
               <w:rPr>
@@ -1937,7 +1905,7 @@
               <w14:ligatures w14:val="standardContextual"/>
             </w:rPr>
           </w:pPr>
-          <w:hyperlink w:anchor="_Toc161340464" w:history="1">
+          <w:hyperlink w:anchor="_Toc161418778" w:history="1">
             <w:r>
               <w:rPr>
                 <w:rStyle w:val="Hyperlink"/>
@@ -1965,7 +1933,7 @@
                 <w:noProof/>
                 <w:webHidden/>
               </w:rPr>
-              <w:instrText xml:space="preserve"> PAGEREF _Toc161340464 \h </w:instrText>
+              <w:instrText xml:space="preserve"> PAGEREF _Toc161418778 \h </w:instrText>
             </w:r>
             <w:r>
               <w:rPr>
@@ -2012,7 +1980,7 @@
               <w14:ligatures w14:val="standardContextual"/>
             </w:rPr>
           </w:pPr>
-          <w:hyperlink w:anchor="_Toc161340465" w:history="1">
+          <w:hyperlink w:anchor="_Toc161418779" w:history="1">
             <w:r>
               <w:rPr>
                 <w:rStyle w:val="Hyperlink"/>
@@ -2040,7 +2008,7 @@
                 <w:noProof/>
                 <w:webHidden/>
               </w:rPr>
-              <w:instrText xml:space="preserve"> PAGEREF _Toc161340465 \h </w:instrText>
+              <w:instrText xml:space="preserve"> PAGEREF _Toc161418779 \h </w:instrText>
             </w:r>
             <w:r>
               <w:rPr>
@@ -2087,12 +2055,11 @@
               <w14:ligatures w14:val="standardContextual"/>
             </w:rPr>
           </w:pPr>
-          <w:hyperlink w:anchor="_Toc161340466" w:history="1">
+          <w:hyperlink w:anchor="_Toc161418780" w:history="1">
             <w:r>
               <w:rPr>
                 <w:rStyle w:val="Hyperlink"/>
                 <w:noProof/>
-                <w:lang w:val="en-US"/>
               </w:rPr>
               <w:t>Bare.nuclei</w:t>
             </w:r>
@@ -2115,7 +2082,7 @@
                 <w:noProof/>
                 <w:webHidden/>
               </w:rPr>
-              <w:instrText xml:space="preserve"> PAGEREF _Toc161340466 \h </w:instrText>
+              <w:instrText xml:space="preserve"> PAGEREF _Toc161418780 \h </w:instrText>
             </w:r>
             <w:r>
               <w:rPr>
@@ -2162,7 +2129,7 @@
               <w14:ligatures w14:val="standardContextual"/>
             </w:rPr>
           </w:pPr>
-          <w:hyperlink w:anchor="_Toc161340467" w:history="1">
+          <w:hyperlink w:anchor="_Toc161418781" w:history="1">
             <w:r>
               <w:rPr>
                 <w:rStyle w:val="Hyperlink"/>
@@ -2190,7 +2157,7 @@
                 <w:noProof/>
                 <w:webHidden/>
               </w:rPr>
-              <w:instrText xml:space="preserve"> PAGEREF _Toc161340467 \h </w:instrText>
+              <w:instrText xml:space="preserve"> PAGEREF _Toc161418781 \h </w:instrText>
             </w:r>
             <w:r>
               <w:rPr>
@@ -2237,7 +2204,7 @@
               <w14:ligatures w14:val="standardContextual"/>
             </w:rPr>
           </w:pPr>
-          <w:hyperlink w:anchor="_Toc161340468" w:history="1">
+          <w:hyperlink w:anchor="_Toc161418782" w:history="1">
             <w:r>
               <w:rPr>
                 <w:rStyle w:val="Hyperlink"/>
@@ -2265,7 +2232,7 @@
                 <w:noProof/>
                 <w:webHidden/>
               </w:rPr>
-              <w:instrText xml:space="preserve"> PAGEREF _Toc161340468 \h </w:instrText>
+              <w:instrText xml:space="preserve"> PAGEREF _Toc161418782 \h </w:instrText>
             </w:r>
             <w:r>
               <w:rPr>
@@ -2312,7 +2279,7 @@
               <w14:ligatures w14:val="standardContextual"/>
             </w:rPr>
           </w:pPr>
-          <w:hyperlink w:anchor="_Toc161340469" w:history="1">
+          <w:hyperlink w:anchor="_Toc161418783" w:history="1">
             <w:r>
               <w:rPr>
                 <w:rStyle w:val="Hyperlink"/>
@@ -2340,7 +2307,7 @@
                 <w:noProof/>
                 <w:webHidden/>
               </w:rPr>
-              <w:instrText xml:space="preserve"> PAGEREF _Toc161340469 \h </w:instrText>
+              <w:instrText xml:space="preserve"> PAGEREF _Toc161418783 \h </w:instrText>
             </w:r>
             <w:r>
               <w:rPr>
@@ -2387,7 +2354,7 @@
               <w14:ligatures w14:val="standardContextual"/>
             </w:rPr>
           </w:pPr>
-          <w:hyperlink w:anchor="_Toc161340470" w:history="1">
+          <w:hyperlink w:anchor="_Toc161418784" w:history="1">
             <w:r>
               <w:rPr>
                 <w:rStyle w:val="Hyperlink"/>
@@ -2414,7 +2381,7 @@
                 <w:noProof/>
                 <w:webHidden/>
               </w:rPr>
-              <w:instrText xml:space="preserve"> PAGEREF _Toc161340470 \h </w:instrText>
+              <w:instrText xml:space="preserve"> PAGEREF _Toc161418784 \h </w:instrText>
             </w:r>
             <w:r>
               <w:rPr>
@@ -2461,7 +2428,7 @@
               <w14:ligatures w14:val="standardContextual"/>
             </w:rPr>
           </w:pPr>
-          <w:hyperlink w:anchor="_Toc161340471" w:history="1">
+          <w:hyperlink w:anchor="_Toc161418785" w:history="1">
             <w:r>
               <w:rPr>
                 <w:rStyle w:val="Hyperlink"/>
@@ -2488,7 +2455,7 @@
                 <w:noProof/>
                 <w:webHidden/>
               </w:rPr>
-              <w:instrText xml:space="preserve"> PAGEREF _Toc161340471 \h </w:instrText>
+              <w:instrText xml:space="preserve"> PAGEREF _Toc161418785 \h </w:instrText>
             </w:r>
             <w:r>
               <w:rPr>
@@ -2535,12 +2502,11 @@
               <w14:ligatures w14:val="standardContextual"/>
             </w:rPr>
           </w:pPr>
-          <w:hyperlink w:anchor="_Toc161340472" w:history="1">
+          <w:hyperlink w:anchor="_Toc161418786" w:history="1">
             <w:r>
               <w:rPr>
                 <w:rStyle w:val="Hyperlink"/>
                 <w:noProof/>
-                <w:lang w:val="en-US"/>
               </w:rPr>
               <w:t>CL.thickness</w:t>
             </w:r>
@@ -2563,7 +2529,7 @@
                 <w:noProof/>
                 <w:webHidden/>
               </w:rPr>
-              <w:instrText xml:space="preserve"> PAGEREF _Toc161340472 \h </w:instrText>
+              <w:instrText xml:space="preserve"> PAGEREF _Toc161418786 \h </w:instrText>
             </w:r>
             <w:r>
               <w:rPr>
@@ -2610,7 +2576,7 @@
               <w14:ligatures w14:val="standardContextual"/>
             </w:rPr>
           </w:pPr>
-          <w:hyperlink w:anchor="_Toc161340473" w:history="1">
+          <w:hyperlink w:anchor="_Toc161418787" w:history="1">
             <w:r>
               <w:rPr>
                 <w:rStyle w:val="Hyperlink"/>
@@ -2638,7 +2604,7 @@
                 <w:noProof/>
                 <w:webHidden/>
               </w:rPr>
-              <w:instrText xml:space="preserve"> PAGEREF _Toc161340473 \h </w:instrText>
+              <w:instrText xml:space="preserve"> PAGEREF _Toc161418787 \h </w:instrText>
             </w:r>
             <w:r>
               <w:rPr>
@@ -2685,7 +2651,7 @@
               <w14:ligatures w14:val="standardContextual"/>
             </w:rPr>
           </w:pPr>
-          <w:hyperlink w:anchor="_Toc161340474" w:history="1">
+          <w:hyperlink w:anchor="_Toc161418788" w:history="1">
             <w:r>
               <w:rPr>
                 <w:rStyle w:val="Hyperlink"/>
@@ -2713,7 +2679,7 @@
                 <w:noProof/>
                 <w:webHidden/>
               </w:rPr>
-              <w:instrText xml:space="preserve"> PAGEREF _Toc161340474 \h </w:instrText>
+              <w:instrText xml:space="preserve"> PAGEREF _Toc161418788 \h </w:instrText>
             </w:r>
             <w:r>
               <w:rPr>
@@ -2760,7 +2726,7 @@
               <w14:ligatures w14:val="standardContextual"/>
             </w:rPr>
           </w:pPr>
-          <w:hyperlink w:anchor="_Toc161340475" w:history="1">
+          <w:hyperlink w:anchor="_Toc161418789" w:history="1">
             <w:r>
               <w:rPr>
                 <w:rStyle w:val="Hyperlink"/>
@@ -2788,7 +2754,7 @@
                 <w:noProof/>
                 <w:webHidden/>
               </w:rPr>
-              <w:instrText xml:space="preserve"> PAGEREF _Toc161340475 \h </w:instrText>
+              <w:instrText xml:space="preserve"> PAGEREF _Toc161418789 \h </w:instrText>
             </w:r>
             <w:r>
               <w:rPr>
@@ -2835,7 +2801,7 @@
               <w14:ligatures w14:val="standardContextual"/>
             </w:rPr>
           </w:pPr>
-          <w:hyperlink w:anchor="_Toc161340476" w:history="1">
+          <w:hyperlink w:anchor="_Toc161418790" w:history="1">
             <w:r>
               <w:rPr>
                 <w:rStyle w:val="Hyperlink"/>
@@ -2863,7 +2829,7 @@
                 <w:noProof/>
                 <w:webHidden/>
               </w:rPr>
-              <w:instrText xml:space="preserve"> PAGEREF _Toc161340476 \h </w:instrText>
+              <w:instrText xml:space="preserve"> PAGEREF _Toc161418790 \h </w:instrText>
             </w:r>
             <w:r>
               <w:rPr>
@@ -2910,12 +2876,11 @@
               <w14:ligatures w14:val="standardContextual"/>
             </w:rPr>
           </w:pPr>
-          <w:hyperlink w:anchor="_Toc161340477" w:history="1">
+          <w:hyperlink w:anchor="_Toc161418791" w:history="1">
             <w:r>
               <w:rPr>
                 <w:rStyle w:val="Hyperlink"/>
                 <w:noProof/>
-                <w:lang w:val="en-US"/>
               </w:rPr>
               <w:t>Bare.nuclei</w:t>
             </w:r>
@@ -2938,7 +2903,7 @@
                 <w:noProof/>
                 <w:webHidden/>
               </w:rPr>
-              <w:instrText xml:space="preserve"> PAGEREF _Toc161340477 \h </w:instrText>
+              <w:instrText xml:space="preserve"> PAGEREF _Toc161418791 \h </w:instrText>
             </w:r>
             <w:r>
               <w:rPr>
@@ -2985,12 +2950,11 @@
               <w14:ligatures w14:val="standardContextual"/>
             </w:rPr>
           </w:pPr>
-          <w:hyperlink w:anchor="_Toc161340478" w:history="1">
+          <w:hyperlink w:anchor="_Toc161418792" w:history="1">
             <w:r>
               <w:rPr>
                 <w:rStyle w:val="Hyperlink"/>
                 <w:noProof/>
-                <w:lang w:val="en-US"/>
               </w:rPr>
               <w:t>Bl.cromatin</w:t>
             </w:r>
@@ -3013,7 +2977,7 @@
                 <w:noProof/>
                 <w:webHidden/>
               </w:rPr>
-              <w:instrText xml:space="preserve"> PAGEREF _Toc161340478 \h </w:instrText>
+              <w:instrText xml:space="preserve"> PAGEREF _Toc161418792 \h </w:instrText>
             </w:r>
             <w:r>
               <w:rPr>
@@ -3060,12 +3024,11 @@
               <w14:ligatures w14:val="standardContextual"/>
             </w:rPr>
           </w:pPr>
-          <w:hyperlink w:anchor="_Toc161340479" w:history="1">
+          <w:hyperlink w:anchor="_Toc161418793" w:history="1">
             <w:r>
               <w:rPr>
                 <w:rStyle w:val="Hyperlink"/>
                 <w:noProof/>
-                <w:lang w:val="en-US"/>
               </w:rPr>
               <w:t>Normal.nucleoli</w:t>
             </w:r>
@@ -3088,7 +3051,7 @@
                 <w:noProof/>
                 <w:webHidden/>
               </w:rPr>
-              <w:instrText xml:space="preserve"> PAGEREF _Toc161340479 \h </w:instrText>
+              <w:instrText xml:space="preserve"> PAGEREF _Toc161418793 \h </w:instrText>
             </w:r>
             <w:r>
               <w:rPr>
@@ -3135,12 +3098,11 @@
               <w14:ligatures w14:val="standardContextual"/>
             </w:rPr>
           </w:pPr>
-          <w:hyperlink w:anchor="_Toc161340480" w:history="1">
+          <w:hyperlink w:anchor="_Toc161418794" w:history="1">
             <w:r>
               <w:rPr>
                 <w:rStyle w:val="Hyperlink"/>
                 <w:noProof/>
-                <w:lang w:val="en-US"/>
               </w:rPr>
               <w:t>Mitoses</w:t>
             </w:r>
@@ -3163,7 +3125,7 @@
                 <w:noProof/>
                 <w:webHidden/>
               </w:rPr>
-              <w:instrText xml:space="preserve"> PAGEREF _Toc161340480 \h </w:instrText>
+              <w:instrText xml:space="preserve"> PAGEREF _Toc161418794 \h </w:instrText>
             </w:r>
             <w:r>
               <w:rPr>
@@ -3210,7 +3172,7 @@
               <w14:ligatures w14:val="standardContextual"/>
             </w:rPr>
           </w:pPr>
-          <w:hyperlink w:anchor="_Toc161340481" w:history="1">
+          <w:hyperlink w:anchor="_Toc161418795" w:history="1">
             <w:r>
               <w:rPr>
                 <w:rStyle w:val="Hyperlink"/>
@@ -3238,7 +3200,7 @@
                 <w:noProof/>
                 <w:webHidden/>
               </w:rPr>
-              <w:instrText xml:space="preserve"> PAGEREF _Toc161340481 \h </w:instrText>
+              <w:instrText xml:space="preserve"> PAGEREF _Toc161418795 \h </w:instrText>
             </w:r>
             <w:r>
               <w:rPr>
@@ -3285,7 +3247,7 @@
               <w14:ligatures w14:val="standardContextual"/>
             </w:rPr>
           </w:pPr>
-          <w:hyperlink w:anchor="_Toc161340482" w:history="1">
+          <w:hyperlink w:anchor="_Toc161418796" w:history="1">
             <w:r>
               <w:rPr>
                 <w:rStyle w:val="Hyperlink"/>
@@ -3313,7 +3275,7 @@
                 <w:noProof/>
                 <w:webHidden/>
               </w:rPr>
-              <w:instrText xml:space="preserve"> PAGEREF _Toc161340482 \h </w:instrText>
+              <w:instrText xml:space="preserve"> PAGEREF _Toc161418796 \h </w:instrText>
             </w:r>
             <w:r>
               <w:rPr>
@@ -3360,7 +3322,7 @@
               <w14:ligatures w14:val="standardContextual"/>
             </w:rPr>
           </w:pPr>
-          <w:hyperlink w:anchor="_Toc161340483" w:history="1">
+          <w:hyperlink w:anchor="_Toc161418797" w:history="1">
             <w:r>
               <w:rPr>
                 <w:rStyle w:val="Hyperlink"/>
@@ -3387,7 +3349,7 @@
                 <w:noProof/>
                 <w:webHidden/>
               </w:rPr>
-              <w:instrText xml:space="preserve"> PAGEREF _Toc161340483 \h </w:instrText>
+              <w:instrText xml:space="preserve"> PAGEREF _Toc161418797 \h </w:instrText>
             </w:r>
             <w:r>
               <w:rPr>
@@ -3434,12 +3396,11 @@
               <w14:ligatures w14:val="standardContextual"/>
             </w:rPr>
           </w:pPr>
-          <w:hyperlink w:anchor="_Toc161340484" w:history="1">
+          <w:hyperlink w:anchor="_Toc161418798" w:history="1">
             <w:r>
               <w:rPr>
                 <w:rStyle w:val="Hyperlink"/>
                 <w:noProof/>
-                <w:lang w:val="en-US"/>
               </w:rPr>
               <w:t>Scatter plots</w:t>
             </w:r>
@@ -3462,7 +3423,7 @@
                 <w:noProof/>
                 <w:webHidden/>
               </w:rPr>
-              <w:instrText xml:space="preserve"> PAGEREF _Toc161340484 \h </w:instrText>
+              <w:instrText xml:space="preserve"> PAGEREF _Toc161418798 \h </w:instrText>
             </w:r>
             <w:r>
               <w:rPr>
@@ -3509,7 +3470,7 @@
               <w14:ligatures w14:val="standardContextual"/>
             </w:rPr>
           </w:pPr>
-          <w:hyperlink w:anchor="_Toc161340485" w:history="1">
+          <w:hyperlink w:anchor="_Toc161418799" w:history="1">
             <w:r>
               <w:rPr>
                 <w:rStyle w:val="Hyperlink"/>
@@ -3536,7 +3497,7 @@
                 <w:noProof/>
                 <w:webHidden/>
               </w:rPr>
-              <w:instrText xml:space="preserve"> PAGEREF _Toc161340485 \h </w:instrText>
+              <w:instrText xml:space="preserve"> PAGEREF _Toc161418799 \h </w:instrText>
             </w:r>
             <w:r>
               <w:rPr>
@@ -3583,13 +3544,13 @@
               <w14:ligatures w14:val="standardContextual"/>
             </w:rPr>
           </w:pPr>
-          <w:hyperlink w:anchor="_Toc161340486" w:history="1">
+          <w:hyperlink w:anchor="_Toc161418800" w:history="1">
             <w:r>
               <w:rPr>
                 <w:rStyle w:val="Hyperlink"/>
                 <w:noProof/>
               </w:rPr>
-              <w:t>Correlatie coëfficiënt tabel</w:t>
+              <w:t>Correlatiecoëfficiënt tabel</w:t>
             </w:r>
             <w:r>
               <w:rPr>
@@ -3610,7 +3571,7 @@
                 <w:noProof/>
                 <w:webHidden/>
               </w:rPr>
-              <w:instrText xml:space="preserve"> PAGEREF _Toc161340486 \h </w:instrText>
+              <w:instrText xml:space="preserve"> PAGEREF _Toc161418800 \h </w:instrText>
             </w:r>
             <w:r>
               <w:rPr>
@@ -3657,7 +3618,7 @@
               <w14:ligatures w14:val="standardContextual"/>
             </w:rPr>
           </w:pPr>
-          <w:hyperlink w:anchor="_Toc161340487" w:history="1">
+          <w:hyperlink w:anchor="_Toc161418801" w:history="1">
             <w:r>
               <w:rPr>
                 <w:rStyle w:val="Hyperlink"/>
@@ -3684,7 +3645,7 @@
                 <w:noProof/>
                 <w:webHidden/>
               </w:rPr>
-              <w:instrText xml:space="preserve"> PAGEREF _Toc161340487 \h </w:instrText>
+              <w:instrText xml:space="preserve"> PAGEREF _Toc161418801 \h </w:instrText>
             </w:r>
             <w:r>
               <w:rPr>
@@ -3731,7 +3692,7 @@
               <w14:ligatures w14:val="standardContextual"/>
             </w:rPr>
           </w:pPr>
-          <w:hyperlink w:anchor="_Toc161340488" w:history="1">
+          <w:hyperlink w:anchor="_Toc161418802" w:history="1">
             <w:r>
               <w:rPr>
                 <w:rStyle w:val="Hyperlink"/>
@@ -3758,7 +3719,7 @@
                 <w:noProof/>
                 <w:webHidden/>
               </w:rPr>
-              <w:instrText xml:space="preserve"> PAGEREF _Toc161340488 \h </w:instrText>
+              <w:instrText xml:space="preserve"> PAGEREF _Toc161418802 \h </w:instrText>
             </w:r>
             <w:r>
               <w:rPr>
@@ -3805,7 +3766,7 @@
               <w14:ligatures w14:val="standardContextual"/>
             </w:rPr>
           </w:pPr>
-          <w:hyperlink w:anchor="_Toc161340489" w:history="1">
+          <w:hyperlink w:anchor="_Toc161418803" w:history="1">
             <w:r>
               <w:rPr>
                 <w:rStyle w:val="Hyperlink"/>
@@ -3832,7 +3793,7 @@
                 <w:noProof/>
                 <w:webHidden/>
               </w:rPr>
-              <w:instrText xml:space="preserve"> PAGEREF _Toc161340489 \h </w:instrText>
+              <w:instrText xml:space="preserve"> PAGEREF _Toc161418803 \h </w:instrText>
             </w:r>
             <w:r>
               <w:rPr>
@@ -3879,7 +3840,7 @@
               <w14:ligatures w14:val="standardContextual"/>
             </w:rPr>
           </w:pPr>
-          <w:hyperlink w:anchor="_Toc161340490" w:history="1">
+          <w:hyperlink w:anchor="_Toc161418804" w:history="1">
             <w:r>
               <w:rPr>
                 <w:rStyle w:val="Hyperlink"/>
@@ -3906,7 +3867,7 @@
                 <w:noProof/>
                 <w:webHidden/>
               </w:rPr>
-              <w:instrText xml:space="preserve"> PAGEREF _Toc161340490 \h </w:instrText>
+              <w:instrText xml:space="preserve"> PAGEREF _Toc161418804 \h </w:instrText>
             </w:r>
             <w:r>
               <w:rPr>
@@ -3953,7 +3914,7 @@
               <w14:ligatures w14:val="standardContextual"/>
             </w:rPr>
           </w:pPr>
-          <w:hyperlink w:anchor="_Toc161340491" w:history="1">
+          <w:hyperlink w:anchor="_Toc161418805" w:history="1">
             <w:r>
               <w:rPr>
                 <w:rStyle w:val="Hyperlink"/>
@@ -3980,7 +3941,7 @@
                 <w:noProof/>
                 <w:webHidden/>
               </w:rPr>
-              <w:instrText xml:space="preserve"> PAGEREF _Toc161340491 \h </w:instrText>
+              <w:instrText xml:space="preserve"> PAGEREF _Toc161418805 \h </w:instrText>
             </w:r>
             <w:r>
               <w:rPr>
@@ -4027,7 +3988,7 @@
               <w14:ligatures w14:val="standardContextual"/>
             </w:rPr>
           </w:pPr>
-          <w:hyperlink w:anchor="_Toc161340492" w:history="1">
+          <w:hyperlink w:anchor="_Toc161418806" w:history="1">
             <w:r>
               <w:rPr>
                 <w:rStyle w:val="Hyperlink"/>
@@ -4054,7 +4015,7 @@
                 <w:noProof/>
                 <w:webHidden/>
               </w:rPr>
-              <w:instrText xml:space="preserve"> PAGEREF _Toc161340492 \h </w:instrText>
+              <w:instrText xml:space="preserve"> PAGEREF _Toc161418806 \h </w:instrText>
             </w:r>
             <w:r>
               <w:rPr>
@@ -4099,7 +4060,7 @@
       <w:r>
         <w:br w:type="page"/>
       </w:r>
-      <w:bookmarkStart w:id="0" w:name="_Toc161340456"/>
+      <w:bookmarkStart w:id="0" w:name="_Toc161418770"/>
       <w:r>
         <w:lastRenderedPageBreak/>
         <w:t>Inleiding</w:t>
@@ -4122,7 +4083,13 @@
         <w:t>ontwikkelen van een machine learning-model voor het diagnosticeren van borstkanker</w:t>
       </w:r>
       <w:r>
-        <w:t xml:space="preserve">. Hiervoor wordt gekeken naar alle features in de dataset, middels visualisaties en testen om te bepalen </w:t>
+        <w:t xml:space="preserve">. Hiervoor wordt gekeken naar alle features in de dataset, </w:t>
+      </w:r>
+      <w:r>
+        <w:t>met</w:t>
+      </w:r>
+      <w:r>
+        <w:t xml:space="preserve"> visualisaties en testen om te bepalen </w:t>
       </w:r>
       <w:r>
         <w:t>of de data betrouwbaar en bruikbaar is en waar mogelijk punten zitten die gecorrigeerd moeten worden</w:t>
@@ -4138,7 +4105,7 @@
       <w:pPr>
         <w:pStyle w:val="Kop1"/>
       </w:pPr>
-      <w:bookmarkStart w:id="1" w:name="_Toc161340457"/>
+      <w:bookmarkStart w:id="1" w:name="_Toc161418771"/>
       <w:r>
         <w:lastRenderedPageBreak/>
         <w:t>Descriptieve statistische kentallen</w:t>
@@ -4167,7 +4134,7 @@
       <w:pPr>
         <w:pStyle w:val="Kop2"/>
       </w:pPr>
-      <w:bookmarkStart w:id="2" w:name="_Toc161340458"/>
+      <w:bookmarkStart w:id="2" w:name="_Toc161418772"/>
       <w:r>
         <w:t>Continuous features</w:t>
       </w:r>
@@ -5386,7 +5353,7 @@
       <w:pPr>
         <w:pStyle w:val="Kop2"/>
       </w:pPr>
-      <w:bookmarkStart w:id="3" w:name="_Toc161340459"/>
+      <w:bookmarkStart w:id="3" w:name="_Toc161418773"/>
       <w:r>
         <w:t>Categoriale features</w:t>
       </w:r>
@@ -5620,7 +5587,13 @@
         <w:t xml:space="preserve">De categoriale feature in de dataset heet Class en is een </w:t>
       </w:r>
       <w:r>
-        <w:t>binary dependent variabele, het is daarom logisch dat we in de tabel terug zien dat de</w:t>
+        <w:t xml:space="preserve">binary dependent variabele, het is daarom logisch dat we in de tabel </w:t>
+      </w:r>
+      <w:r>
+        <w:t>terugzien</w:t>
+      </w:r>
+      <w:r>
+        <w:t xml:space="preserve"> dat de</w:t>
       </w:r>
       <w:r>
         <w:t>ze feature slechts uit 2 waardes kan bestaan</w:t>
@@ -5653,7 +5626,7 @@
       <w:pPr>
         <w:pStyle w:val="Kop1"/>
       </w:pPr>
-      <w:bookmarkStart w:id="4" w:name="_Toc161340460"/>
+      <w:bookmarkStart w:id="4" w:name="_Toc161418774"/>
       <w:r>
         <w:lastRenderedPageBreak/>
         <w:t>Histogrammen</w:t>
@@ -5677,7 +5650,7 @@
       <w:pPr>
         <w:pStyle w:val="Kop2"/>
       </w:pPr>
-      <w:bookmarkStart w:id="5" w:name="_Toc161340461"/>
+      <w:bookmarkStart w:id="5" w:name="_Toc161418775"/>
       <w:r>
         <w:t>C</w:t>
       </w:r>
@@ -5770,7 +5743,7 @@
           <w:lang w:val="en-US"/>
         </w:rPr>
       </w:pPr>
-      <w:bookmarkStart w:id="6" w:name="_Toc161340424"/>
+      <w:bookmarkStart w:id="6" w:name="_Toc161418807"/>
       <w:r>
         <w:rPr>
           <w:lang w:val="en-US"/>
@@ -5875,7 +5848,7 @@
           <w:lang w:val="en-US"/>
         </w:rPr>
       </w:pPr>
-      <w:bookmarkStart w:id="7" w:name="_Toc161340425"/>
+      <w:bookmarkStart w:id="7" w:name="_Toc161418808"/>
       <w:r>
         <w:rPr>
           <w:lang w:val="en-US"/>
@@ -5936,7 +5909,7 @@
           <w:lang w:val="en-US"/>
         </w:rPr>
       </w:pPr>
-      <w:bookmarkStart w:id="8" w:name="_Toc161340462"/>
+      <w:bookmarkStart w:id="8" w:name="_Toc161418776"/>
       <w:r>
         <w:rPr>
           <w:lang w:val="en-US"/>
@@ -6027,7 +6000,7 @@
           <w:lang w:val="en-US"/>
         </w:rPr>
       </w:pPr>
-      <w:bookmarkStart w:id="9" w:name="_Toc161340426"/>
+      <w:bookmarkStart w:id="9" w:name="_Toc161418809"/>
       <w:r>
         <w:rPr>
           <w:lang w:val="en-US"/>
@@ -6132,7 +6105,7 @@
           <w:lang w:val="en-US"/>
         </w:rPr>
       </w:pPr>
-      <w:bookmarkStart w:id="10" w:name="_Toc161340427"/>
+      <w:bookmarkStart w:id="10" w:name="_Toc161418810"/>
       <w:r>
         <w:rPr>
           <w:lang w:val="en-US"/>
@@ -6193,7 +6166,7 @@
           <w:lang w:val="en-US"/>
         </w:rPr>
       </w:pPr>
-      <w:bookmarkStart w:id="11" w:name="_Toc161340463"/>
+      <w:bookmarkStart w:id="11" w:name="_Toc161418777"/>
       <w:r>
         <w:rPr>
           <w:lang w:val="en-US"/>
@@ -6208,7 +6181,13 @@
         <w:t>Als we naar onderstaande h</w:t>
       </w:r>
       <w:r>
-        <w:t>istogram en density plot kijken zien we eigenlijk een vergelijkbaar beeld als bij Cell.shape, veel waardes op 1 en significant minder bij 2 en hoger, hoewel hier wel meer data verdeling is ten opzicht van cell.size is het nog steeds minimaal. Dit zou kunnen wijze op een hoge correlatie tussen de twee features maar dat moet later onderzocht worden.</w:t>
+        <w:t xml:space="preserve">istogram en density plot kijken zien we eigenlijk een vergelijkbaar beeld als bij Cell.shape, veel waardes op 1 en significant minder bij 2 en hoger, hoewel hier wel meer data verdeling is </w:t>
+      </w:r>
+      <w:r>
+        <w:t>ten opzichte van</w:t>
+      </w:r>
+      <w:r>
+        <w:t xml:space="preserve"> cell.size is het nog steeds minimaal. Dit zou kunnen wijze op een hoge correlatie tussen de twee features maar dat moet later onderzocht worden.</w:t>
       </w:r>
     </w:p>
     <w:p>
@@ -6284,7 +6263,7 @@
           <w:lang w:val="en-US"/>
         </w:rPr>
       </w:pPr>
-      <w:bookmarkStart w:id="12" w:name="_Toc161340428"/>
+      <w:bookmarkStart w:id="12" w:name="_Toc161418811"/>
       <w:r>
         <w:rPr>
           <w:lang w:val="en-US"/>
@@ -6389,7 +6368,7 @@
           <w:lang w:val="en-US"/>
         </w:rPr>
       </w:pPr>
-      <w:bookmarkStart w:id="13" w:name="_Toc161340429"/>
+      <w:bookmarkStart w:id="13" w:name="_Toc161418812"/>
       <w:r>
         <w:rPr>
           <w:lang w:val="en-US"/>
@@ -6450,7 +6429,7 @@
           <w:lang w:val="en-US"/>
         </w:rPr>
       </w:pPr>
-      <w:bookmarkStart w:id="14" w:name="_Toc161340464"/>
+      <w:bookmarkStart w:id="14" w:name="_Toc161418778"/>
       <w:r>
         <w:rPr>
           <w:lang w:val="en-US"/>
@@ -6541,7 +6520,7 @@
           <w:lang w:val="en-US"/>
         </w:rPr>
       </w:pPr>
-      <w:bookmarkStart w:id="15" w:name="_Toc161340430"/>
+      <w:bookmarkStart w:id="15" w:name="_Toc161418813"/>
       <w:r>
         <w:rPr>
           <w:lang w:val="en-US"/>
@@ -6646,7 +6625,7 @@
           <w:lang w:val="en-US"/>
         </w:rPr>
       </w:pPr>
-      <w:bookmarkStart w:id="16" w:name="_Toc161340431"/>
+      <w:bookmarkStart w:id="16" w:name="_Toc161418814"/>
       <w:r>
         <w:rPr>
           <w:lang w:val="en-US"/>
@@ -6707,7 +6686,7 @@
           <w:lang w:val="en-US"/>
         </w:rPr>
       </w:pPr>
-      <w:bookmarkStart w:id="17" w:name="_Toc161340465"/>
+      <w:bookmarkStart w:id="17" w:name="_Toc161418779"/>
       <w:r>
         <w:rPr>
           <w:lang w:val="en-US"/>
@@ -6798,7 +6777,7 @@
           <w:lang w:val="en-US"/>
         </w:rPr>
       </w:pPr>
-      <w:bookmarkStart w:id="18" w:name="_Toc161340432"/>
+      <w:bookmarkStart w:id="18" w:name="_Toc161418815"/>
       <w:r>
         <w:rPr>
           <w:lang w:val="en-US"/>
@@ -6906,7 +6885,7 @@
           <w:lang w:val="en-US"/>
         </w:rPr>
       </w:pPr>
-      <w:bookmarkStart w:id="19" w:name="_Toc161340433"/>
+      <w:bookmarkStart w:id="19" w:name="_Toc161418816"/>
       <w:r>
         <w:rPr>
           <w:lang w:val="en-US"/>
@@ -6963,15 +6942,9 @@
     <w:p>
       <w:pPr>
         <w:pStyle w:val="Kop2"/>
-        <w:rPr>
-          <w:lang w:val="en-US"/>
-        </w:rPr>
       </w:pPr>
-      <w:bookmarkStart w:id="20" w:name="_Toc161340466"/>
-      <w:r>
-        <w:rPr>
-          <w:lang w:val="en-US"/>
-        </w:rPr>
+      <w:bookmarkStart w:id="20" w:name="_Toc161418780"/>
+      <w:r>
         <w:lastRenderedPageBreak/>
         <w:t>Bare.nuclei</w:t>
       </w:r>
@@ -7055,7 +7028,7 @@
           <w:lang w:val="en-US"/>
         </w:rPr>
       </w:pPr>
-      <w:bookmarkStart w:id="21" w:name="_Toc161340434"/>
+      <w:bookmarkStart w:id="21" w:name="_Toc161418817"/>
       <w:r>
         <w:rPr>
           <w:lang w:val="en-US"/>
@@ -7162,7 +7135,7 @@
           <w:lang w:val="en-US"/>
         </w:rPr>
       </w:pPr>
-      <w:bookmarkStart w:id="22" w:name="_Toc161340435"/>
+      <w:bookmarkStart w:id="22" w:name="_Toc161418818"/>
       <w:r>
         <w:rPr>
           <w:lang w:val="en-US"/>
@@ -7223,7 +7196,7 @@
           <w:lang w:val="en-US"/>
         </w:rPr>
       </w:pPr>
-      <w:bookmarkStart w:id="23" w:name="_Toc161340467"/>
+      <w:bookmarkStart w:id="23" w:name="_Toc161418781"/>
       <w:r>
         <w:rPr>
           <w:lang w:val="en-US"/>
@@ -7244,7 +7217,13 @@
         <w:t xml:space="preserve">veel data op de 1, 2 en 3 met een kleine piek op 7. </w:t>
       </w:r>
       <w:r>
-        <w:t>Het overgrote deel van de data bevind zich echter wel op de 1 t/m 3 waardes</w:t>
+        <w:t xml:space="preserve">Het overgrote deel van de data </w:t>
+      </w:r>
+      <w:r>
+        <w:t>bevindt</w:t>
+      </w:r>
+      <w:r>
+        <w:t xml:space="preserve"> zich echter wel op de 1 t/m 3 waardes</w:t>
       </w:r>
       <w:r>
         <w:t>, potentieel dat hierdoor hogere waardes naar voren gaan komen als outliers maar dit moet bij de boxplots verder onderzocht worden.</w:t>
@@ -7308,7 +7287,7 @@
           <w:lang w:val="en-US"/>
         </w:rPr>
       </w:pPr>
-      <w:bookmarkStart w:id="24" w:name="_Toc161340436"/>
+      <w:bookmarkStart w:id="24" w:name="_Toc161418819"/>
       <w:r>
         <w:rPr>
           <w:lang w:val="en-US"/>
@@ -7415,7 +7394,7 @@
           <w:lang w:val="en-US"/>
         </w:rPr>
       </w:pPr>
-      <w:bookmarkStart w:id="25" w:name="_Toc161340437"/>
+      <w:bookmarkStart w:id="25" w:name="_Toc161418820"/>
       <w:r>
         <w:rPr>
           <w:lang w:val="en-US"/>
@@ -7476,7 +7455,7 @@
           <w:lang w:val="en-US"/>
         </w:rPr>
       </w:pPr>
-      <w:bookmarkStart w:id="26" w:name="_Toc161340468"/>
+      <w:bookmarkStart w:id="26" w:name="_Toc161418782"/>
       <w:r>
         <w:rPr>
           <w:lang w:val="en-US"/>
@@ -7567,7 +7546,7 @@
           <w:lang w:val="en-US"/>
         </w:rPr>
       </w:pPr>
-      <w:bookmarkStart w:id="27" w:name="_Toc161340438"/>
+      <w:bookmarkStart w:id="27" w:name="_Toc161418821"/>
       <w:r>
         <w:rPr>
           <w:lang w:val="en-US"/>
@@ -7672,7 +7651,7 @@
           <w:lang w:val="en-US"/>
         </w:rPr>
       </w:pPr>
-      <w:bookmarkStart w:id="28" w:name="_Toc161340439"/>
+      <w:bookmarkStart w:id="28" w:name="_Toc161418822"/>
       <w:r>
         <w:rPr>
           <w:lang w:val="en-US"/>
@@ -7733,7 +7712,7 @@
           <w:lang w:val="en-US"/>
         </w:rPr>
       </w:pPr>
-      <w:bookmarkStart w:id="29" w:name="_Toc161340469"/>
+      <w:bookmarkStart w:id="29" w:name="_Toc161418783"/>
       <w:r>
         <w:rPr>
           <w:lang w:val="en-US"/>
@@ -7830,7 +7809,7 @@
           <w:lang w:val="en-US"/>
         </w:rPr>
       </w:pPr>
-      <w:bookmarkStart w:id="30" w:name="_Toc161340440"/>
+      <w:bookmarkStart w:id="30" w:name="_Toc161418823"/>
       <w:r>
         <w:rPr>
           <w:lang w:val="en-US"/>
@@ -7932,7 +7911,7 @@
       <w:pPr>
         <w:pStyle w:val="Bijschrift"/>
       </w:pPr>
-      <w:bookmarkStart w:id="31" w:name="_Toc161340441"/>
+      <w:bookmarkStart w:id="31" w:name="_Toc161418824"/>
       <w:r>
         <w:t xml:space="preserve">Figuur </w:t>
       </w:r>
@@ -7976,7 +7955,7 @@
       <w:pPr>
         <w:pStyle w:val="Kop2"/>
       </w:pPr>
-      <w:bookmarkStart w:id="32" w:name="_Toc161340470"/>
+      <w:bookmarkStart w:id="32" w:name="_Toc161418784"/>
       <w:r>
         <w:lastRenderedPageBreak/>
         <w:t>Class</w:t>
@@ -8063,7 +8042,7 @@
       <w:pPr>
         <w:pStyle w:val="Bijschrift"/>
       </w:pPr>
-      <w:bookmarkStart w:id="33" w:name="_Toc161340442"/>
+      <w:bookmarkStart w:id="33" w:name="_Toc161418825"/>
       <w:r>
         <w:t xml:space="preserve">Figuur </w:t>
       </w:r>
@@ -8105,7 +8084,7 @@
       <w:pPr>
         <w:pStyle w:val="Kop1"/>
       </w:pPr>
-      <w:bookmarkStart w:id="34" w:name="_Toc161340471"/>
+      <w:bookmarkStart w:id="34" w:name="_Toc161418785"/>
       <w:r>
         <w:lastRenderedPageBreak/>
         <w:t>Boxplots</w:t>
@@ -8128,15 +8107,9 @@
     <w:p>
       <w:pPr>
         <w:pStyle w:val="Kop2"/>
-        <w:rPr>
-          <w:lang w:val="en-US"/>
-        </w:rPr>
       </w:pPr>
-      <w:bookmarkStart w:id="35" w:name="_Toc161340472"/>
-      <w:r>
-        <w:rPr>
-          <w:lang w:val="en-US"/>
-        </w:rPr>
+      <w:bookmarkStart w:id="35" w:name="_Toc161418786"/>
+      <w:r>
         <w:t>CL.thickness</w:t>
       </w:r>
       <w:bookmarkEnd w:id="35"/>
@@ -8208,7 +8181,7 @@
           <w:lang w:val="en-US"/>
         </w:rPr>
       </w:pPr>
-      <w:bookmarkStart w:id="36" w:name="_Toc161340443"/>
+      <w:bookmarkStart w:id="36" w:name="_Toc161418826"/>
       <w:r>
         <w:rPr>
           <w:lang w:val="en-US"/>
@@ -8269,7 +8242,7 @@
           <w:lang w:val="en-US"/>
         </w:rPr>
       </w:pPr>
-      <w:bookmarkStart w:id="37" w:name="_Toc161340473"/>
+      <w:bookmarkStart w:id="37" w:name="_Toc161418787"/>
       <w:r>
         <w:rPr>
           <w:lang w:val="en-US"/>
@@ -8388,7 +8361,7 @@
           <w:lang w:val="en-US"/>
         </w:rPr>
       </w:pPr>
-      <w:bookmarkStart w:id="38" w:name="_Toc161340444"/>
+      <w:bookmarkStart w:id="38" w:name="_Toc161418827"/>
       <w:r>
         <w:rPr>
           <w:lang w:val="en-US"/>
@@ -8449,7 +8422,7 @@
           <w:lang w:val="en-US"/>
         </w:rPr>
       </w:pPr>
-      <w:bookmarkStart w:id="39" w:name="_Toc161340474"/>
+      <w:bookmarkStart w:id="39" w:name="_Toc161418788"/>
       <w:r>
         <w:rPr>
           <w:lang w:val="en-US"/>
@@ -8464,13 +8437,7 @@
         <w:t>Als we kijken naar d</w:t>
       </w:r>
       <w:r>
-        <w:t>e Cell.</w:t>
-      </w:r>
-      <w:r>
-        <w:t>shape</w:t>
-      </w:r>
-      <w:r>
-        <w:t xml:space="preserve"> zien we geen outliers, het gemiddelde ligt echt aan de linker kant van de maatstaaf wat betekent dat er een aantal waardes redelijk boven het gemiddelde liggen maar niet genoeg om outliers te zijn. Opvallende dat de minimum, mediaan en 1</w:t>
+        <w:t>e Cell.shape zien we geen outliers, het gemiddelde ligt echt aan de linker kant van de maatstaaf wat betekent dat er een aantal waardes redelijk boven het gemiddelde liggen maar niet genoeg om outliers te zijn. Opvallende dat de minimum, mediaan en 1</w:t>
       </w:r>
       <w:r>
         <w:rPr>
@@ -8535,7 +8502,7 @@
           <w:lang w:val="en-US"/>
         </w:rPr>
       </w:pPr>
-      <w:bookmarkStart w:id="40" w:name="_Toc161340445"/>
+      <w:bookmarkStart w:id="40" w:name="_Toc161418828"/>
       <w:r>
         <w:rPr>
           <w:lang w:val="en-US"/>
@@ -8596,7 +8563,7 @@
           <w:lang w:val="en-US"/>
         </w:rPr>
       </w:pPr>
-      <w:bookmarkStart w:id="41" w:name="_Toc161340475"/>
+      <w:bookmarkStart w:id="41" w:name="_Toc161418789"/>
       <w:r>
         <w:rPr>
           <w:lang w:val="en-US"/>
@@ -8688,7 +8655,7 @@
           <w:lang w:val="en-US"/>
         </w:rPr>
       </w:pPr>
-      <w:bookmarkStart w:id="42" w:name="_Toc161340446"/>
+      <w:bookmarkStart w:id="42" w:name="_Toc161418829"/>
       <w:r>
         <w:rPr>
           <w:lang w:val="en-US"/>
@@ -8749,7 +8716,7 @@
           <w:lang w:val="en-US"/>
         </w:rPr>
       </w:pPr>
-      <w:bookmarkStart w:id="43" w:name="_Toc161340476"/>
+      <w:bookmarkStart w:id="43" w:name="_Toc161418790"/>
       <w:r>
         <w:rPr>
           <w:lang w:val="en-US"/>
@@ -8838,7 +8805,7 @@
       <w:pPr>
         <w:pStyle w:val="Bijschrift"/>
       </w:pPr>
-      <w:bookmarkStart w:id="44" w:name="_Toc161340447"/>
+      <w:bookmarkStart w:id="44" w:name="_Toc161418830"/>
       <w:r>
         <w:t xml:space="preserve">Figuur </w:t>
       </w:r>
@@ -8872,28 +8839,18 @@
           <w:color w:val="2F5496" w:themeColor="accent1" w:themeShade="BF"/>
           <w:sz w:val="26"/>
           <w:szCs w:val="26"/>
-          <w:lang w:val="en-US"/>
         </w:rPr>
       </w:pPr>
       <w:r>
-        <w:rPr>
-          <w:lang w:val="en-US"/>
-        </w:rPr>
         <w:br w:type="page"/>
       </w:r>
     </w:p>
     <w:p>
       <w:pPr>
         <w:pStyle w:val="Kop2"/>
-        <w:rPr>
-          <w:lang w:val="en-US"/>
-        </w:rPr>
       </w:pPr>
-      <w:bookmarkStart w:id="45" w:name="_Toc161340477"/>
-      <w:r>
-        <w:rPr>
-          <w:lang w:val="en-US"/>
-        </w:rPr>
+      <w:bookmarkStart w:id="45" w:name="_Toc161418791"/>
+      <w:r>
         <w:lastRenderedPageBreak/>
         <w:t>Bare.nuclei</w:t>
       </w:r>
@@ -8904,13 +8861,7 @@
         <w:t>Als we kijken naar d</w:t>
       </w:r>
       <w:r>
-        <w:t xml:space="preserve">e </w:t>
-      </w:r>
-      <w:r>
-        <w:t>Bare.nuclei</w:t>
-      </w:r>
-      <w:r>
-        <w:t xml:space="preserve"> zien we geen outliers, het gemiddelde ligt echt aan de linker kant van de maatstaaf wat betekent dat er een aantal waardes redelijk boven het gemiddelde liggen maar niet genoeg om outliers te zijn. Opvallende dat de minimum, mediaan en 1</w:t>
+        <w:t>e Bare.nuclei zien we geen outliers, het gemiddelde ligt echt aan de linker kant van de maatstaaf wat betekent dat er een aantal waardes redelijk boven het gemiddelde liggen maar niet genoeg om outliers te zijn. Opvallende dat de minimum, mediaan en 1</w:t>
       </w:r>
       <w:r>
         <w:rPr>
@@ -8971,24 +8922,15 @@
     <w:p>
       <w:pPr>
         <w:pStyle w:val="Bijschrift"/>
-        <w:rPr>
-          <w:lang w:val="en-US"/>
-        </w:rPr>
       </w:pPr>
-      <w:bookmarkStart w:id="46" w:name="_Toc161340448"/>
-      <w:r>
-        <w:rPr>
-          <w:lang w:val="en-US"/>
-        </w:rPr>
+      <w:bookmarkStart w:id="46" w:name="_Toc161418831"/>
+      <w:r>
         <w:t xml:space="preserve">Figuur </w:t>
       </w:r>
       <w:r>
         <w:fldChar w:fldCharType="begin"/>
       </w:r>
       <w:r>
-        <w:rPr>
-          <w:lang w:val="en-US"/>
-        </w:rPr>
         <w:instrText xml:space="preserve"> SEQ Figuur \* ARABIC </w:instrText>
       </w:r>
       <w:r>
@@ -8997,7 +8939,6 @@
       <w:r>
         <w:rPr>
           <w:noProof/>
-          <w:lang w:val="en-US"/>
         </w:rPr>
         <w:t>25</w:t>
       </w:r>
@@ -9005,9 +8946,6 @@
         <w:fldChar w:fldCharType="end"/>
       </w:r>
       <w:r>
-        <w:rPr>
-          <w:lang w:val="en-US"/>
-        </w:rPr>
         <w:t xml:space="preserve"> Boxplot Bare.nuclei</w:t>
       </w:r>
       <w:bookmarkEnd w:id="46"/>
@@ -9019,28 +8957,18 @@
           <w:color w:val="2F5496" w:themeColor="accent1" w:themeShade="BF"/>
           <w:sz w:val="26"/>
           <w:szCs w:val="26"/>
-          <w:lang w:val="en-US"/>
         </w:rPr>
       </w:pPr>
       <w:r>
-        <w:rPr>
-          <w:lang w:val="en-US"/>
-        </w:rPr>
         <w:br w:type="page"/>
       </w:r>
     </w:p>
     <w:p>
       <w:pPr>
         <w:pStyle w:val="Kop2"/>
-        <w:rPr>
-          <w:lang w:val="en-US"/>
-        </w:rPr>
       </w:pPr>
-      <w:bookmarkStart w:id="47" w:name="_Toc161340478"/>
-      <w:r>
-        <w:rPr>
-          <w:lang w:val="en-US"/>
-        </w:rPr>
+      <w:bookmarkStart w:id="47" w:name="_Toc161418792"/>
+      <w:r>
         <w:lastRenderedPageBreak/>
         <w:t>Bl.cromatin</w:t>
       </w:r>
@@ -9060,7 +8988,19 @@
         <w:t xml:space="preserve"> waar Bl.cromatin een waarde van 10 heeft.</w:t>
       </w:r>
       <w:r>
-        <w:t xml:space="preserve"> Van al deze 20 records is het resultaat malignant, opvallend is ook dat het overgrootte deel van de marg.adhesion waardes in deze records outliers zijn al kan niet hezelfde gezegd worden voor de epith.c.size</w:t>
+        <w:t xml:space="preserve"> Van al deze 20 records is het resultaat malignant, opvallend is ook dat het </w:t>
+      </w:r>
+      <w:r>
+        <w:t>overgrote</w:t>
+      </w:r>
+      <w:r>
+        <w:t xml:space="preserve"> deel van de marg.adhesion waardes in deze records outliers zijn al kan niet </w:t>
+      </w:r>
+      <w:r>
+        <w:t>hetzelfde</w:t>
+      </w:r>
+      <w:r>
+        <w:t xml:space="preserve"> gezegd worden voor de epith.c.size</w:t>
       </w:r>
       <w:r>
         <w:t>, waar ongeveer 40% outlier waardes zijn. Dit betekent dat er wel degelijk enige overlap is met de outliers van marg.adhesion in ieder geval</w:t>
@@ -9121,11 +9061,8 @@
     <w:p>
       <w:pPr>
         <w:pStyle w:val="Bijschrift"/>
-        <w:rPr>
-          <w:lang w:val="en-US"/>
-        </w:rPr>
       </w:pPr>
-      <w:bookmarkStart w:id="48" w:name="_Toc161340449"/>
+      <w:bookmarkStart w:id="48" w:name="_Toc161418832"/>
       <w:r>
         <w:t xml:space="preserve">Figuur </w:t>
       </w:r>
@@ -9159,28 +9096,18 @@
           <w:color w:val="2F5496" w:themeColor="accent1" w:themeShade="BF"/>
           <w:sz w:val="26"/>
           <w:szCs w:val="26"/>
-          <w:lang w:val="en-US"/>
         </w:rPr>
       </w:pPr>
       <w:r>
-        <w:rPr>
-          <w:lang w:val="en-US"/>
-        </w:rPr>
         <w:br w:type="page"/>
       </w:r>
     </w:p>
     <w:p>
       <w:pPr>
         <w:pStyle w:val="Kop2"/>
-        <w:rPr>
-          <w:lang w:val="en-US"/>
-        </w:rPr>
       </w:pPr>
-      <w:bookmarkStart w:id="49" w:name="_Toc161340479"/>
-      <w:r>
-        <w:rPr>
-          <w:lang w:val="en-US"/>
-        </w:rPr>
+      <w:bookmarkStart w:id="49" w:name="_Toc161418793"/>
+      <w:r>
         <w:lastRenderedPageBreak/>
         <w:t>Normal.nucleoli</w:t>
       </w:r>
@@ -9267,24 +9194,15 @@
     <w:p>
       <w:pPr>
         <w:pStyle w:val="Bijschrift"/>
-        <w:rPr>
-          <w:lang w:val="en-US"/>
-        </w:rPr>
       </w:pPr>
-      <w:bookmarkStart w:id="50" w:name="_Toc161340450"/>
-      <w:r>
-        <w:rPr>
-          <w:lang w:val="en-US"/>
-        </w:rPr>
+      <w:bookmarkStart w:id="50" w:name="_Toc161418833"/>
+      <w:r>
         <w:t xml:space="preserve">Figuur </w:t>
       </w:r>
       <w:r>
         <w:fldChar w:fldCharType="begin"/>
       </w:r>
       <w:r>
-        <w:rPr>
-          <w:lang w:val="en-US"/>
-        </w:rPr>
         <w:instrText xml:space="preserve"> SEQ Figuur \* ARABIC </w:instrText>
       </w:r>
       <w:r>
@@ -9293,7 +9211,6 @@
       <w:r>
         <w:rPr>
           <w:noProof/>
-          <w:lang w:val="en-US"/>
         </w:rPr>
         <w:t>27</w:t>
       </w:r>
@@ -9301,9 +9218,6 @@
         <w:fldChar w:fldCharType="end"/>
       </w:r>
       <w:r>
-        <w:rPr>
-          <w:lang w:val="en-US"/>
-        </w:rPr>
         <w:t xml:space="preserve"> Boxplot Normal.nucleoli</w:t>
       </w:r>
       <w:bookmarkEnd w:id="50"/>
@@ -9315,28 +9229,18 @@
           <w:color w:val="2F5496" w:themeColor="accent1" w:themeShade="BF"/>
           <w:sz w:val="26"/>
           <w:szCs w:val="26"/>
-          <w:lang w:val="en-US"/>
         </w:rPr>
       </w:pPr>
       <w:r>
-        <w:rPr>
-          <w:lang w:val="en-US"/>
-        </w:rPr>
         <w:br w:type="page"/>
       </w:r>
     </w:p>
     <w:p>
       <w:pPr>
         <w:pStyle w:val="Kop2"/>
-        <w:rPr>
-          <w:lang w:val="en-US"/>
-        </w:rPr>
       </w:pPr>
-      <w:bookmarkStart w:id="51" w:name="_Toc161340480"/>
-      <w:r>
-        <w:rPr>
-          <w:lang w:val="en-US"/>
-        </w:rPr>
+      <w:bookmarkStart w:id="51" w:name="_Toc161418794"/>
+      <w:r>
         <w:lastRenderedPageBreak/>
         <w:t>Mitoses</w:t>
       </w:r>
@@ -9356,10 +9260,22 @@
         <w:t>Dit komt neer op 120 records in de dataset waar mitoses een waarde heeft van 2 of hoger.</w:t>
       </w:r>
       <w:r>
-        <w:t xml:space="preserve"> Hoewel we hier iets meer benign resultaten zien is het overgrootte deel (</w:t>
-      </w:r>
-      <w:r>
-        <w:t xml:space="preserve">107) nogsteeds malignant. Opvallend is wederom dat we geen overduidelijke </w:t>
+        <w:t xml:space="preserve"> Hoewel we hier iets meer benign resultaten zien is het </w:t>
+      </w:r>
+      <w:r>
+        <w:t>overgrote</w:t>
+      </w:r>
+      <w:r>
+        <w:t xml:space="preserve"> deel (</w:t>
+      </w:r>
+      <w:r>
+        <w:t xml:space="preserve">107) </w:t>
+      </w:r>
+      <w:r>
+        <w:t>nog steeds</w:t>
+      </w:r>
+      <w:r>
+        <w:t xml:space="preserve"> malignant. Opvallend is wederom dat we geen overduidelijke </w:t>
       </w:r>
       <w:r>
         <w:t xml:space="preserve">aanwezigheid zien van outlier data bij de andere features, dit duidt erop dat er veel andere data tussen zit die niet bij </w:t>
@@ -9421,7 +9337,7 @@
           <w:lang w:val="en-US"/>
         </w:rPr>
       </w:pPr>
-      <w:bookmarkStart w:id="52" w:name="_Toc161340451"/>
+      <w:bookmarkStart w:id="52" w:name="_Toc161418834"/>
       <w:r>
         <w:rPr>
           <w:lang w:val="en-US"/>
@@ -9471,7 +9387,7 @@
         </w:rPr>
         <w:br w:type="page"/>
       </w:r>
-      <w:bookmarkStart w:id="53" w:name="_Toc161340481"/>
+      <w:bookmarkStart w:id="53" w:name="_Toc161418795"/>
       <w:r>
         <w:rPr>
           <w:lang w:val="en-US"/>
@@ -9488,7 +9404,7 @@
           <w:lang w:val="en-US"/>
         </w:rPr>
       </w:pPr>
-      <w:bookmarkStart w:id="54" w:name="_Toc161340482"/>
+      <w:bookmarkStart w:id="54" w:name="_Toc161418796"/>
       <w:r>
         <w:rPr>
           <w:lang w:val="en-US"/>
@@ -9574,7 +9490,7 @@
       <w:pPr>
         <w:pStyle w:val="Kop2"/>
       </w:pPr>
-      <w:bookmarkStart w:id="55" w:name="_Toc161340483"/>
+      <w:bookmarkStart w:id="55" w:name="_Toc161418797"/>
       <w:r>
         <w:t>Manova test</w:t>
       </w:r>
@@ -10460,7 +10376,13 @@
         <w:t>Als we dan kijken naar de enige feature waar we de nulhypothese niet kunnen verwerpen</w:t>
       </w:r>
       <w:r>
-        <w:t>, Bare.nuclei, dan zien we hier ook dat er geen waardes zijn voor de meandiff, p-adj, lower en upper waarde en we zien ook dat residual een lagere waarde heeft dan bij de andere features. Dit klopt ook omdat we eerder bij de kentallen al zagen dat er een klein procent ontbrekende waarde</w:t>
+        <w:t>, Bare.nuclei, dan zien we hier ook dat er geen waardes zijn voor de meandiff, p-adj, lower en upper waarde en we zien ook dat residual een lagere</w:t>
+      </w:r>
+      <w:r>
+        <w:t xml:space="preserve"> Df</w:t>
+      </w:r>
+      <w:r>
+        <w:t xml:space="preserve"> waarde heeft dan bij de andere features. Dit klopt ook omdat we eerder bij de kentallen al zagen dat er een klein procent ontbrekende waarde</w:t>
       </w:r>
       <w:r>
         <w:t xml:space="preserve">s was voor deze feature en het lijkt erop dat deze ontbrekende waardes de test inaccuraat maken voor deze feature. </w:t>
@@ -16244,17 +16166,14 @@
     <w:p>
       <w:pPr>
         <w:pStyle w:val="Kop1"/>
-        <w:rPr>
-          <w:lang w:val="en-US"/>
-        </w:rPr>
       </w:pPr>
-      <w:bookmarkStart w:id="57" w:name="_Toc161340484"/>
-      <w:r>
-        <w:rPr>
-          <w:lang w:val="en-US"/>
-        </w:rPr>
+      <w:bookmarkStart w:id="57" w:name="_Toc161418798"/>
+      <w:r>
         <w:lastRenderedPageBreak/>
-        <w:t>Scatter plots</w:t>
+        <w:t>Scatter plot</w:t>
+      </w:r>
+      <w:r>
+        <w:t>s</w:t>
       </w:r>
       <w:bookmarkEnd w:id="57"/>
     </w:p>
@@ -16272,7 +16191,13 @@
         <w:t xml:space="preserve"> relaties uitgepakt waar we op inzoomen om verder te kijken naar de correlatie tussen de beide features</w:t>
       </w:r>
       <w:r>
-        <w:t>, deze features zijn uitgekozen aan de hand van hun correlatie coëfficiënt met de Class feature</w:t>
+        <w:t xml:space="preserve">, deze features zijn uitgekozen aan de hand van hun </w:t>
+      </w:r>
+      <w:r>
+        <w:t>correlatiecoëfficiënt</w:t>
+      </w:r>
+      <w:r>
+        <w:t xml:space="preserve"> met de Class feature</w:t>
       </w:r>
       <w:r>
         <w:t>.</w:t>
@@ -16282,7 +16207,7 @@
       <w:pPr>
         <w:pStyle w:val="Kop2"/>
       </w:pPr>
-      <w:bookmarkStart w:id="58" w:name="_Toc161340485"/>
+      <w:bookmarkStart w:id="58" w:name="_Toc161418799"/>
       <w:r>
         <w:t>Pairplot</w:t>
       </w:r>
@@ -16336,7 +16261,6 @@
       <w:r>
         <w:rPr>
           <w:noProof/>
-          <w:lang w:val="en-US"/>
         </w:rPr>
         <w:t xml:space="preserve"> </w:t>
       </w:r>
@@ -16345,7 +16269,7 @@
       <w:pPr>
         <w:pStyle w:val="Bijschrift"/>
       </w:pPr>
-      <w:bookmarkStart w:id="59" w:name="_Toc161340452"/>
+      <w:bookmarkStart w:id="59" w:name="_Toc161418835"/>
       <w:r>
         <w:t xml:space="preserve">Figuur </w:t>
       </w:r>
@@ -16394,10 +16318,13 @@
       <w:pPr>
         <w:pStyle w:val="Kop2"/>
       </w:pPr>
-      <w:bookmarkStart w:id="60" w:name="_Toc161340486"/>
+      <w:bookmarkStart w:id="60" w:name="_Toc161418800"/>
       <w:r>
         <w:lastRenderedPageBreak/>
-        <w:t>Correlatie coëfficiënt tabel</w:t>
+        <w:t>Correlatiecoëfficiënt</w:t>
+      </w:r>
+      <w:r>
+        <w:t xml:space="preserve"> tabel</w:t>
       </w:r>
       <w:bookmarkEnd w:id="60"/>
     </w:p>
@@ -18240,10 +18167,10 @@
         <w:t>Allereerst kijken we naar alle features vergeleken met Class,</w:t>
       </w:r>
       <w:r>
-        <w:t xml:space="preserve"> hiervoor is benign omgezet tot 0 en malignant tot 1. Als we dan kijken naar de verschillende correlatie </w:t>
-      </w:r>
-      <w:r>
-        <w:t>coëfficiënt</w:t>
+        <w:t xml:space="preserve"> hiervoor is benign omgezet tot 0 en malignant tot 1. Als we dan kijken naar de verschillende </w:t>
+      </w:r>
+      <w:r>
+        <w:t>correlatiecoëfficiënt</w:t>
       </w:r>
       <w:r>
         <w:t xml:space="preserve"> hierboven zien we </w:t>
@@ -18268,10 +18195,10 @@
     </w:p>
     <w:p>
       <w:r>
-        <w:t xml:space="preserve">We kunnen hier in elk geval wel uit oordelen dat de data aan de hand van de correlatie </w:t>
-      </w:r>
-      <w:r>
-        <w:t>coëfficiënt</w:t>
+        <w:t xml:space="preserve">We kunnen hier in elk geval wel uit oordelen dat de data aan de hand van de </w:t>
+      </w:r>
+      <w:r>
+        <w:t>correlatiecoëfficiënt</w:t>
       </w:r>
       <w:r>
         <w:t xml:space="preserve"> tabel geschikt is om </w:t>
@@ -18292,7 +18219,13 @@
         </w:rPr>
       </w:pPr>
       <w:r>
-        <w:t xml:space="preserve">Hieronder zoomen we nog verder in op de 3 features die de hoogste correlatie coëfficiënt hebben met </w:t>
+        <w:t xml:space="preserve">Hieronder zoomen we nog verder in op de 3 features die de hoogste </w:t>
+      </w:r>
+      <w:r>
+        <w:t>correlatiecoëfficiënt</w:t>
+      </w:r>
+      <w:r>
+        <w:t xml:space="preserve"> hebben met </w:t>
       </w:r>
       <w:r>
         <w:t>Class om te kijken hoe deze onderling met elkaar correleren en zo hopelijk een beter beeld te krijgen van de algehele correlatie.</w:t>
@@ -18305,7 +18238,7 @@
       <w:pPr>
         <w:pStyle w:val="Kop2"/>
       </w:pPr>
-      <w:bookmarkStart w:id="61" w:name="_Toc161340487"/>
+      <w:bookmarkStart w:id="61" w:name="_Toc161418801"/>
       <w:r>
         <w:lastRenderedPageBreak/>
         <w:t>Cell.size en Cell.shape</w:t>
@@ -18320,10 +18253,10 @@
         <w:t xml:space="preserve">duidelijke correlatie tussen de twee features, een groot deel van de data is gecentreerd rond de diagonale rij met weinig data punten die hiervan afwijken. </w:t>
       </w:r>
       <w:r>
-        <w:t xml:space="preserve">Als we ook kijken naar de correlatie </w:t>
-      </w:r>
-      <w:r>
-        <w:t>coëfficiënt</w:t>
+        <w:t xml:space="preserve">Als we ook kijken naar de </w:t>
+      </w:r>
+      <w:r>
+        <w:t>correlatiecoëfficiënt</w:t>
       </w:r>
       <w:r>
         <w:t xml:space="preserve"> zien we een waarde van 0.</w:t>
@@ -18346,7 +18279,10 @@
         <w:t xml:space="preserve">, althans aan de hand </w:t>
       </w:r>
       <w:r>
-        <w:t>van deze scatter plot en correlatie coëfficiënt</w:t>
+        <w:t xml:space="preserve">van deze scatter plot en </w:t>
+      </w:r>
+      <w:r>
+        <w:t>correlatiecoëfficiënt</w:t>
       </w:r>
       <w:r>
         <w:t>.</w:t>
@@ -18357,6 +18293,9 @@
         <w:keepNext/>
       </w:pPr>
       <w:r>
+        <w:rPr>
+          <w:noProof/>
+        </w:rPr>
         <w:drawing>
           <wp:inline distT="0" distB="0" distL="0" distR="0" wp14:anchorId="1CF5D503" wp14:editId="1DF98C24">
             <wp:extent cx="5334744" cy="4067743"/>
@@ -18398,7 +18337,7 @@
       <w:pPr>
         <w:pStyle w:val="Bijschrift"/>
       </w:pPr>
-      <w:bookmarkStart w:id="62" w:name="_Toc161340453"/>
+      <w:bookmarkStart w:id="62" w:name="_Toc161418836"/>
       <w:r>
         <w:t xml:space="preserve">Figuur </w:t>
       </w:r>
@@ -18437,7 +18376,7 @@
       <w:pPr>
         <w:pStyle w:val="Kop2"/>
       </w:pPr>
-      <w:bookmarkStart w:id="63" w:name="_Toc161340488"/>
+      <w:bookmarkStart w:id="63" w:name="_Toc161418802"/>
       <w:r>
         <w:lastRenderedPageBreak/>
         <w:t>Bare.nuclei en cell.shape</w:t>
@@ -18452,30 +18391,30 @@
         <w:t xml:space="preserve">onderstaande scatter plot zien we een spreiding van de datapunten </w:t>
       </w:r>
       <w:r>
-        <w:t xml:space="preserve">maar we zien ook een hoop datapunten op of rond de diagonale lijn, met een aantal datapunten die daar buiten vallen. Als we kijken naar de correlatie coëfficiënt dan zien we een waarde van </w:t>
-      </w:r>
-      <w:r>
-        <w:t>0.7359</w:t>
-      </w:r>
-      <w:r>
-        <w:t xml:space="preserve">, dit duidt op een redelijke sterke positieve correlatie tussen de beide features. </w:t>
-      </w:r>
-    </w:p>
-    <w:p>
-      <w:r>
-        <w:t xml:space="preserve">Dit betekent dat het effect van de </w:t>
-      </w:r>
-      <w:r>
-        <w:t>bare.nuclei</w:t>
-      </w:r>
-      <w:r>
-        <w:t xml:space="preserve"> groot is op de cell.shape en visa versa, het lijkt erop dat de cell.shape meegroeit met de </w:t>
-      </w:r>
-      <w:r>
-        <w:t>bare.nuclei</w:t>
-      </w:r>
-      <w:r>
-        <w:t>, althans aan de hand van deze scatter plot en correlatie coëfficiënt.</w:t>
+        <w:t xml:space="preserve">maar we zien ook een hoop datapunten op of rond de diagonale lijn, met een aantal datapunten die </w:t>
+      </w:r>
+      <w:r>
+        <w:t>daarbuiten</w:t>
+      </w:r>
+      <w:r>
+        <w:t xml:space="preserve"> vallen. Als we kijken naar de </w:t>
+      </w:r>
+      <w:r>
+        <w:t>correlatiecoëfficiënt</w:t>
+      </w:r>
+      <w:r>
+        <w:t xml:space="preserve"> dan zien we een waarde van 0.7359, dit duidt op een redelijke sterke positieve correlatie tussen de beide features. </w:t>
+      </w:r>
+    </w:p>
+    <w:p>
+      <w:r>
+        <w:t xml:space="preserve">Dit betekent dat het effect van de bare.nuclei groot is op de cell.shape en visa versa, het lijkt erop dat de cell.shape meegroeit met de bare.nuclei, althans aan de hand van deze scatter plot en </w:t>
+      </w:r>
+      <w:r>
+        <w:t>correlatiecoëfficiënt</w:t>
+      </w:r>
+      <w:r>
+        <w:t>.</w:t>
       </w:r>
     </w:p>
     <w:p>
@@ -18483,6 +18422,9 @@
         <w:keepNext/>
       </w:pPr>
       <w:r>
+        <w:rPr>
+          <w:noProof/>
+        </w:rPr>
         <w:drawing>
           <wp:inline distT="0" distB="0" distL="0" distR="0" wp14:anchorId="295A569B" wp14:editId="09B938C0">
             <wp:extent cx="5731510" cy="4552315"/>
@@ -18524,7 +18466,7 @@
       <w:pPr>
         <w:pStyle w:val="Bijschrift"/>
       </w:pPr>
-      <w:bookmarkStart w:id="64" w:name="_Toc161340454"/>
+      <w:bookmarkStart w:id="64" w:name="_Toc161418837"/>
       <w:r>
         <w:t xml:space="preserve">Figuur </w:t>
       </w:r>
@@ -18563,7 +18505,7 @@
       <w:pPr>
         <w:pStyle w:val="Kop2"/>
       </w:pPr>
-      <w:bookmarkStart w:id="65" w:name="_Toc161340489"/>
+      <w:bookmarkStart w:id="65" w:name="_Toc161418803"/>
       <w:r>
         <w:lastRenderedPageBreak/>
         <w:t>Bare.nuclei en cell.</w:t>
@@ -18574,9 +18516,6 @@
       <w:bookmarkEnd w:id="65"/>
     </w:p>
     <w:p>
-      <w:pPr>
-        <w:cnfStyle w:val="101000000000" w:firstRow="1" w:lastRow="0" w:firstColumn="1" w:lastColumn="0" w:oddVBand="0" w:evenVBand="0" w:oddHBand="0" w:evenHBand="0" w:firstRowFirstColumn="0" w:firstRowLastColumn="0" w:lastRowFirstColumn="0" w:lastRowLastColumn="0"/>
-      </w:pPr>
       <w:r>
         <w:t>Als we kijken naar onderstaande scatter</w:t>
       </w:r>
@@ -18590,13 +18529,13 @@
         <w:t>als bij de feature-to-feature vergelijking van bare.nuclei en cell.shape hierboven, namelijk een spreiding van datapunten maar ook veel rond de diagonale lijn.</w:t>
       </w:r>
       <w:r>
-        <w:t xml:space="preserve"> Ook de correlatie coëfficiënt van </w:t>
-      </w:r>
-      <w:r>
-        <w:t>0.7557</w:t>
-      </w:r>
-      <w:r>
-        <w:t xml:space="preserve"> laat zien dat er een </w:t>
+        <w:t xml:space="preserve"> Ook de </w:t>
+      </w:r>
+      <w:r>
+        <w:t>correlatiecoëfficiënt</w:t>
+      </w:r>
+      <w:r>
+        <w:t xml:space="preserve"> van 0.7557 laat zien dat er een </w:t>
       </w:r>
       <w:r>
         <w:t xml:space="preserve">redelijk </w:t>
@@ -18607,19 +18546,13 @@
     </w:p>
     <w:p>
       <w:r>
-        <w:t xml:space="preserve">Dit betekent dat het effect van de cell.size groot is op de </w:t>
-      </w:r>
-      <w:r>
-        <w:t>bare.nuclei</w:t>
-      </w:r>
-      <w:r>
-        <w:t xml:space="preserve"> en visa versa, het lijkt erop dat de </w:t>
-      </w:r>
-      <w:r>
-        <w:t>bare.nuclei</w:t>
-      </w:r>
-      <w:r>
-        <w:t xml:space="preserve"> meegroeit met de cell.size, althans aan de hand van deze scatter plot en correlatie coëfficiënt.</w:t>
+        <w:t xml:space="preserve">Dit betekent dat het effect van de cell.size groot is op de bare.nuclei en visa versa, het lijkt erop dat de bare.nuclei meegroeit met de cell.size, althans aan de hand van deze scatter plot en </w:t>
+      </w:r>
+      <w:r>
+        <w:t>correlatiecoëfficiënt</w:t>
+      </w:r>
+      <w:r>
+        <w:t>.</w:t>
       </w:r>
     </w:p>
     <w:p>
@@ -18627,6 +18560,9 @@
         <w:keepNext/>
       </w:pPr>
       <w:r>
+        <w:rPr>
+          <w:noProof/>
+        </w:rPr>
         <w:drawing>
           <wp:inline distT="0" distB="0" distL="0" distR="0" wp14:anchorId="03C580F6" wp14:editId="4AF10A66">
             <wp:extent cx="5731510" cy="4544695"/>
@@ -18668,7 +18604,7 @@
       <w:pPr>
         <w:pStyle w:val="Bijschrift"/>
       </w:pPr>
-      <w:bookmarkStart w:id="66" w:name="_Toc161340455"/>
+      <w:bookmarkStart w:id="66" w:name="_Toc161418838"/>
       <w:r>
         <w:t xml:space="preserve">Figuur </w:t>
       </w:r>
@@ -18707,7 +18643,7 @@
       <w:pPr>
         <w:pStyle w:val="Kop1"/>
       </w:pPr>
-      <w:bookmarkStart w:id="67" w:name="_Toc161340490"/>
+      <w:bookmarkStart w:id="67" w:name="_Toc161418804"/>
       <w:r>
         <w:lastRenderedPageBreak/>
         <w:t>Conclusie</w:t>
@@ -18751,6 +18687,55 @@
       </w:r>
       <w:r>
         <w:t>waardes voor bare.nuclei kan dit wel hebben, zeker als het niet goed gedaan wordt. Hierdoor geldt het advies om het risico niet te lopen en de records uit het model te laten.</w:t>
+      </w:r>
+    </w:p>
+    <w:p>
+      <w:r>
+        <w:t xml:space="preserve">Verder zien we dat </w:t>
+      </w:r>
+      <w:r>
+        <w:t xml:space="preserve">er een </w:t>
+      </w:r>
+      <w:r>
+        <w:t>correlatie</w:t>
+      </w:r>
+      <w:r>
+        <w:t xml:space="preserve"> lijkt te zijn tussen een hogere waarde van de features en een vergrote kans op een malignant resultaat, dit is vooral te zien in de scatter plots en </w:t>
+      </w:r>
+      <w:r>
+        <w:t>correlatiecoëfficiënt</w:t>
+      </w:r>
+      <w:r>
+        <w:t xml:space="preserve"> maar komt ook terug bij de boxplot analyse wanneer we naar de data van de outliers gaan kijken</w:t>
+      </w:r>
+      <w:r>
+        <w:t>, deze twee verschillende visualisaties samen maken het argument sterker dat hogere waardes voor de features de kans op malignant resultaat vergroot.</w:t>
+      </w:r>
+    </w:p>
+    <w:p>
+      <w:r>
+        <w:t xml:space="preserve">Om dan terug te komen op de informatievraag </w:t>
+      </w:r>
+      <w:r>
+        <w:t>of de data in de dataset geschikt is voor het ontwikkelen van een machine learning-model voor het diagnosticeren van borstkanker</w:t>
+      </w:r>
+      <w:r>
+        <w:t xml:space="preserve">. Wij </w:t>
+      </w:r>
+      <w:r>
+        <w:t xml:space="preserve">concluderen aan de hand van deze </w:t>
+      </w:r>
+      <w:r>
+        <w:t>data-analyse</w:t>
+      </w:r>
+      <w:r>
+        <w:t xml:space="preserve"> dat deze dataset geschikt is om te gebruikt te worden voor deze doeleinde. Daarbij hebben wij wel</w:t>
+      </w:r>
+      <w:r>
+        <w:t xml:space="preserve"> als duidelijke vereiste dat de records waar </w:t>
+      </w:r>
+      <w:r>
+        <w:t>bare.nuclei geen waarde heeft uit de dataset verwijderd worden en niet in het model gebruikt zullen worden, de overige data kan zo gelaten worden en gebruikt worden in het model.</w:t>
       </w:r>
       <w:r>
         <w:br w:type="page"/>
@@ -18760,7 +18745,7 @@
       <w:pPr>
         <w:pStyle w:val="Kop1"/>
       </w:pPr>
-      <w:bookmarkStart w:id="68" w:name="_Toc161340491"/>
+      <w:bookmarkStart w:id="68" w:name="_Toc161418805"/>
       <w:r>
         <w:lastRenderedPageBreak/>
         <w:t>Figurenlijst</w:t>
@@ -18792,7 +18777,7 @@
       <w:r>
         <w:fldChar w:fldCharType="separate"/>
       </w:r>
-      <w:hyperlink w:anchor="_Toc161340424" w:history="1">
+      <w:hyperlink w:anchor="_Toc161418807" w:history="1">
         <w:r>
           <w:rPr>
             <w:rStyle w:val="Hyperlink"/>
@@ -18820,7 +18805,7 @@
             <w:noProof/>
             <w:webHidden/>
           </w:rPr>
-          <w:instrText xml:space="preserve"> PAGEREF _Toc161340424 \h </w:instrText>
+          <w:instrText xml:space="preserve"> PAGEREF _Toc161418807 \h </w:instrText>
         </w:r>
         <w:r>
           <w:rPr>
@@ -18840,7 +18825,7 @@
             <w:noProof/>
             <w:webHidden/>
           </w:rPr>
-          <w:t>4</w:t>
+          <w:t>5</w:t>
         </w:r>
         <w:r>
           <w:rPr>
@@ -18867,7 +18852,7 @@
           <w14:ligatures w14:val="standardContextual"/>
         </w:rPr>
       </w:pPr>
-      <w:hyperlink w:anchor="_Toc161340425" w:history="1">
+      <w:hyperlink w:anchor="_Toc161418808" w:history="1">
         <w:r>
           <w:rPr>
             <w:rStyle w:val="Hyperlink"/>
@@ -18895,7 +18880,7 @@
             <w:noProof/>
             <w:webHidden/>
           </w:rPr>
-          <w:instrText xml:space="preserve"> PAGEREF _Toc161340425 \h </w:instrText>
+          <w:instrText xml:space="preserve"> PAGEREF _Toc161418808 \h </w:instrText>
         </w:r>
         <w:r>
           <w:rPr>
@@ -18915,7 +18900,7 @@
             <w:noProof/>
             <w:webHidden/>
           </w:rPr>
-          <w:t>5</w:t>
+          <w:t>6</w:t>
         </w:r>
         <w:r>
           <w:rPr>
@@ -18942,7 +18927,7 @@
           <w14:ligatures w14:val="standardContextual"/>
         </w:rPr>
       </w:pPr>
-      <w:hyperlink w:anchor="_Toc161340426" w:history="1">
+      <w:hyperlink w:anchor="_Toc161418809" w:history="1">
         <w:r>
           <w:rPr>
             <w:rStyle w:val="Hyperlink"/>
@@ -18970,7 +18955,7 @@
             <w:noProof/>
             <w:webHidden/>
           </w:rPr>
-          <w:instrText xml:space="preserve"> PAGEREF _Toc161340426 \h </w:instrText>
+          <w:instrText xml:space="preserve"> PAGEREF _Toc161418809 \h </w:instrText>
         </w:r>
         <w:r>
           <w:rPr>
@@ -18990,7 +18975,7 @@
             <w:noProof/>
             <w:webHidden/>
           </w:rPr>
-          <w:t>6</w:t>
+          <w:t>7</w:t>
         </w:r>
         <w:r>
           <w:rPr>
@@ -19017,7 +19002,7 @@
           <w14:ligatures w14:val="standardContextual"/>
         </w:rPr>
       </w:pPr>
-      <w:hyperlink w:anchor="_Toc161340427" w:history="1">
+      <w:hyperlink w:anchor="_Toc161418810" w:history="1">
         <w:r>
           <w:rPr>
             <w:rStyle w:val="Hyperlink"/>
@@ -19045,7 +19030,7 @@
             <w:noProof/>
             <w:webHidden/>
           </w:rPr>
-          <w:instrText xml:space="preserve"> PAGEREF _Toc161340427 \h </w:instrText>
+          <w:instrText xml:space="preserve"> PAGEREF _Toc161418810 \h </w:instrText>
         </w:r>
         <w:r>
           <w:rPr>
@@ -19065,7 +19050,7 @@
             <w:noProof/>
             <w:webHidden/>
           </w:rPr>
-          <w:t>7</w:t>
+          <w:t>8</w:t>
         </w:r>
         <w:r>
           <w:rPr>
@@ -19092,7 +19077,7 @@
           <w14:ligatures w14:val="standardContextual"/>
         </w:rPr>
       </w:pPr>
-      <w:hyperlink w:anchor="_Toc161340428" w:history="1">
+      <w:hyperlink w:anchor="_Toc161418811" w:history="1">
         <w:r>
           <w:rPr>
             <w:rStyle w:val="Hyperlink"/>
@@ -19120,7 +19105,7 @@
             <w:noProof/>
             <w:webHidden/>
           </w:rPr>
-          <w:instrText xml:space="preserve"> PAGEREF _Toc161340428 \h </w:instrText>
+          <w:instrText xml:space="preserve"> PAGEREF _Toc161418811 \h </w:instrText>
         </w:r>
         <w:r>
           <w:rPr>
@@ -19140,7 +19125,7 @@
             <w:noProof/>
             <w:webHidden/>
           </w:rPr>
-          <w:t>8</w:t>
+          <w:t>9</w:t>
         </w:r>
         <w:r>
           <w:rPr>
@@ -19167,7 +19152,7 @@
           <w14:ligatures w14:val="standardContextual"/>
         </w:rPr>
       </w:pPr>
-      <w:hyperlink w:anchor="_Toc161340429" w:history="1">
+      <w:hyperlink w:anchor="_Toc161418812" w:history="1">
         <w:r>
           <w:rPr>
             <w:rStyle w:val="Hyperlink"/>
@@ -19195,7 +19180,7 @@
             <w:noProof/>
             <w:webHidden/>
           </w:rPr>
-          <w:instrText xml:space="preserve"> PAGEREF _Toc161340429 \h </w:instrText>
+          <w:instrText xml:space="preserve"> PAGEREF _Toc161418812 \h </w:instrText>
         </w:r>
         <w:r>
           <w:rPr>
@@ -19215,7 +19200,7 @@
             <w:noProof/>
             <w:webHidden/>
           </w:rPr>
-          <w:t>9</w:t>
+          <w:t>10</w:t>
         </w:r>
         <w:r>
           <w:rPr>
@@ -19242,7 +19227,7 @@
           <w14:ligatures w14:val="standardContextual"/>
         </w:rPr>
       </w:pPr>
-      <w:hyperlink w:anchor="_Toc161340430" w:history="1">
+      <w:hyperlink w:anchor="_Toc161418813" w:history="1">
         <w:r>
           <w:rPr>
             <w:rStyle w:val="Hyperlink"/>
@@ -19270,7 +19255,7 @@
             <w:noProof/>
             <w:webHidden/>
           </w:rPr>
-          <w:instrText xml:space="preserve"> PAGEREF _Toc161340430 \h </w:instrText>
+          <w:instrText xml:space="preserve"> PAGEREF _Toc161418813 \h </w:instrText>
         </w:r>
         <w:r>
           <w:rPr>
@@ -19290,7 +19275,7 @@
             <w:noProof/>
             <w:webHidden/>
           </w:rPr>
-          <w:t>10</w:t>
+          <w:t>11</w:t>
         </w:r>
         <w:r>
           <w:rPr>
@@ -19317,7 +19302,7 @@
           <w14:ligatures w14:val="standardContextual"/>
         </w:rPr>
       </w:pPr>
-      <w:hyperlink w:anchor="_Toc161340431" w:history="1">
+      <w:hyperlink w:anchor="_Toc161418814" w:history="1">
         <w:r>
           <w:rPr>
             <w:rStyle w:val="Hyperlink"/>
@@ -19345,7 +19330,7 @@
             <w:noProof/>
             <w:webHidden/>
           </w:rPr>
-          <w:instrText xml:space="preserve"> PAGEREF _Toc161340431 \h </w:instrText>
+          <w:instrText xml:space="preserve"> PAGEREF _Toc161418814 \h </w:instrText>
         </w:r>
         <w:r>
           <w:rPr>
@@ -19365,7 +19350,7 @@
             <w:noProof/>
             <w:webHidden/>
           </w:rPr>
-          <w:t>11</w:t>
+          <w:t>12</w:t>
         </w:r>
         <w:r>
           <w:rPr>
@@ -19392,7 +19377,7 @@
           <w14:ligatures w14:val="standardContextual"/>
         </w:rPr>
       </w:pPr>
-      <w:hyperlink w:anchor="_Toc161340432" w:history="1">
+      <w:hyperlink w:anchor="_Toc161418815" w:history="1">
         <w:r>
           <w:rPr>
             <w:rStyle w:val="Hyperlink"/>
@@ -19420,7 +19405,7 @@
             <w:noProof/>
             <w:webHidden/>
           </w:rPr>
-          <w:instrText xml:space="preserve"> PAGEREF _Toc161340432 \h </w:instrText>
+          <w:instrText xml:space="preserve"> PAGEREF _Toc161418815 \h </w:instrText>
         </w:r>
         <w:r>
           <w:rPr>
@@ -19440,7 +19425,7 @@
             <w:noProof/>
             <w:webHidden/>
           </w:rPr>
-          <w:t>12</w:t>
+          <w:t>13</w:t>
         </w:r>
         <w:r>
           <w:rPr>
@@ -19467,7 +19452,7 @@
           <w14:ligatures w14:val="standardContextual"/>
         </w:rPr>
       </w:pPr>
-      <w:hyperlink w:anchor="_Toc161340433" w:history="1">
+      <w:hyperlink w:anchor="_Toc161418816" w:history="1">
         <w:r>
           <w:rPr>
             <w:rStyle w:val="Hyperlink"/>
@@ -19495,7 +19480,7 @@
             <w:noProof/>
             <w:webHidden/>
           </w:rPr>
-          <w:instrText xml:space="preserve"> PAGEREF _Toc161340433 \h </w:instrText>
+          <w:instrText xml:space="preserve"> PAGEREF _Toc161418816 \h </w:instrText>
         </w:r>
         <w:r>
           <w:rPr>
@@ -19515,7 +19500,7 @@
             <w:noProof/>
             <w:webHidden/>
           </w:rPr>
-          <w:t>13</w:t>
+          <w:t>14</w:t>
         </w:r>
         <w:r>
           <w:rPr>
@@ -19542,7 +19527,7 @@
           <w14:ligatures w14:val="standardContextual"/>
         </w:rPr>
       </w:pPr>
-      <w:hyperlink w:anchor="_Toc161340434" w:history="1">
+      <w:hyperlink w:anchor="_Toc161418817" w:history="1">
         <w:r>
           <w:rPr>
             <w:rStyle w:val="Hyperlink"/>
@@ -19570,7 +19555,7 @@
             <w:noProof/>
             <w:webHidden/>
           </w:rPr>
-          <w:instrText xml:space="preserve"> PAGEREF _Toc161340434 \h </w:instrText>
+          <w:instrText xml:space="preserve"> PAGEREF _Toc161418817 \h </w:instrText>
         </w:r>
         <w:r>
           <w:rPr>
@@ -19590,7 +19575,7 @@
             <w:noProof/>
             <w:webHidden/>
           </w:rPr>
-          <w:t>14</w:t>
+          <w:t>15</w:t>
         </w:r>
         <w:r>
           <w:rPr>
@@ -19617,7 +19602,7 @@
           <w14:ligatures w14:val="standardContextual"/>
         </w:rPr>
       </w:pPr>
-      <w:hyperlink w:anchor="_Toc161340435" w:history="1">
+      <w:hyperlink w:anchor="_Toc161418818" w:history="1">
         <w:r>
           <w:rPr>
             <w:rStyle w:val="Hyperlink"/>
@@ -19645,7 +19630,7 @@
             <w:noProof/>
             <w:webHidden/>
           </w:rPr>
-          <w:instrText xml:space="preserve"> PAGEREF _Toc161340435 \h </w:instrText>
+          <w:instrText xml:space="preserve"> PAGEREF _Toc161418818 \h </w:instrText>
         </w:r>
         <w:r>
           <w:rPr>
@@ -19665,7 +19650,7 @@
             <w:noProof/>
             <w:webHidden/>
           </w:rPr>
-          <w:t>15</w:t>
+          <w:t>16</w:t>
         </w:r>
         <w:r>
           <w:rPr>
@@ -19692,7 +19677,7 @@
           <w14:ligatures w14:val="standardContextual"/>
         </w:rPr>
       </w:pPr>
-      <w:hyperlink w:anchor="_Toc161340436" w:history="1">
+      <w:hyperlink w:anchor="_Toc161418819" w:history="1">
         <w:r>
           <w:rPr>
             <w:rStyle w:val="Hyperlink"/>
@@ -19720,7 +19705,7 @@
             <w:noProof/>
             <w:webHidden/>
           </w:rPr>
-          <w:instrText xml:space="preserve"> PAGEREF _Toc161340436 \h </w:instrText>
+          <w:instrText xml:space="preserve"> PAGEREF _Toc161418819 \h </w:instrText>
         </w:r>
         <w:r>
           <w:rPr>
@@ -19740,7 +19725,7 @@
             <w:noProof/>
             <w:webHidden/>
           </w:rPr>
-          <w:t>16</w:t>
+          <w:t>17</w:t>
         </w:r>
         <w:r>
           <w:rPr>
@@ -19767,7 +19752,7 @@
           <w14:ligatures w14:val="standardContextual"/>
         </w:rPr>
       </w:pPr>
-      <w:hyperlink w:anchor="_Toc161340437" w:history="1">
+      <w:hyperlink w:anchor="_Toc161418820" w:history="1">
         <w:r>
           <w:rPr>
             <w:rStyle w:val="Hyperlink"/>
@@ -19795,7 +19780,7 @@
             <w:noProof/>
             <w:webHidden/>
           </w:rPr>
-          <w:instrText xml:space="preserve"> PAGEREF _Toc161340437 \h </w:instrText>
+          <w:instrText xml:space="preserve"> PAGEREF _Toc161418820 \h </w:instrText>
         </w:r>
         <w:r>
           <w:rPr>
@@ -19815,7 +19800,7 @@
             <w:noProof/>
             <w:webHidden/>
           </w:rPr>
-          <w:t>17</w:t>
+          <w:t>18</w:t>
         </w:r>
         <w:r>
           <w:rPr>
@@ -19842,7 +19827,7 @@
           <w14:ligatures w14:val="standardContextual"/>
         </w:rPr>
       </w:pPr>
-      <w:hyperlink w:anchor="_Toc161340438" w:history="1">
+      <w:hyperlink w:anchor="_Toc161418821" w:history="1">
         <w:r>
           <w:rPr>
             <w:rStyle w:val="Hyperlink"/>
@@ -19870,7 +19855,7 @@
             <w:noProof/>
             <w:webHidden/>
           </w:rPr>
-          <w:instrText xml:space="preserve"> PAGEREF _Toc161340438 \h </w:instrText>
+          <w:instrText xml:space="preserve"> PAGEREF _Toc161418821 \h </w:instrText>
         </w:r>
         <w:r>
           <w:rPr>
@@ -19890,7 +19875,7 @@
             <w:noProof/>
             <w:webHidden/>
           </w:rPr>
-          <w:t>18</w:t>
+          <w:t>19</w:t>
         </w:r>
         <w:r>
           <w:rPr>
@@ -19917,7 +19902,7 @@
           <w14:ligatures w14:val="standardContextual"/>
         </w:rPr>
       </w:pPr>
-      <w:hyperlink w:anchor="_Toc161340439" w:history="1">
+      <w:hyperlink w:anchor="_Toc161418822" w:history="1">
         <w:r>
           <w:rPr>
             <w:rStyle w:val="Hyperlink"/>
@@ -19945,7 +19930,7 @@
             <w:noProof/>
             <w:webHidden/>
           </w:rPr>
-          <w:instrText xml:space="preserve"> PAGEREF _Toc161340439 \h </w:instrText>
+          <w:instrText xml:space="preserve"> PAGEREF _Toc161418822 \h </w:instrText>
         </w:r>
         <w:r>
           <w:rPr>
@@ -19965,7 +19950,7 @@
             <w:noProof/>
             <w:webHidden/>
           </w:rPr>
-          <w:t>19</w:t>
+          <w:t>20</w:t>
         </w:r>
         <w:r>
           <w:rPr>
@@ -19992,7 +19977,7 @@
           <w14:ligatures w14:val="standardContextual"/>
         </w:rPr>
       </w:pPr>
-      <w:hyperlink w:anchor="_Toc161340440" w:history="1">
+      <w:hyperlink w:anchor="_Toc161418823" w:history="1">
         <w:r>
           <w:rPr>
             <w:rStyle w:val="Hyperlink"/>
@@ -20020,7 +20005,7 @@
             <w:noProof/>
             <w:webHidden/>
           </w:rPr>
-          <w:instrText xml:space="preserve"> PAGEREF _Toc161340440 \h </w:instrText>
+          <w:instrText xml:space="preserve"> PAGEREF _Toc161418823 \h </w:instrText>
         </w:r>
         <w:r>
           <w:rPr>
@@ -20040,7 +20025,7 @@
             <w:noProof/>
             <w:webHidden/>
           </w:rPr>
-          <w:t>20</w:t>
+          <w:t>21</w:t>
         </w:r>
         <w:r>
           <w:rPr>
@@ -20067,7 +20052,7 @@
           <w14:ligatures w14:val="standardContextual"/>
         </w:rPr>
       </w:pPr>
-      <w:hyperlink w:anchor="_Toc161340441" w:history="1">
+      <w:hyperlink w:anchor="_Toc161418824" w:history="1">
         <w:r>
           <w:rPr>
             <w:rStyle w:val="Hyperlink"/>
@@ -20094,7 +20079,7 @@
             <w:noProof/>
             <w:webHidden/>
           </w:rPr>
-          <w:instrText xml:space="preserve"> PAGEREF _Toc161340441 \h </w:instrText>
+          <w:instrText xml:space="preserve"> PAGEREF _Toc161418824 \h </w:instrText>
         </w:r>
         <w:r>
           <w:rPr>
@@ -20114,7 +20099,7 @@
             <w:noProof/>
             <w:webHidden/>
           </w:rPr>
-          <w:t>21</w:t>
+          <w:t>22</w:t>
         </w:r>
         <w:r>
           <w:rPr>
@@ -20141,7 +20126,7 @@
           <w14:ligatures w14:val="standardContextual"/>
         </w:rPr>
       </w:pPr>
-      <w:hyperlink w:anchor="_Toc161340442" w:history="1">
+      <w:hyperlink w:anchor="_Toc161418825" w:history="1">
         <w:r>
           <w:rPr>
             <w:rStyle w:val="Hyperlink"/>
@@ -20168,7 +20153,7 @@
             <w:noProof/>
             <w:webHidden/>
           </w:rPr>
-          <w:instrText xml:space="preserve"> PAGEREF _Toc161340442 \h </w:instrText>
+          <w:instrText xml:space="preserve"> PAGEREF _Toc161418825 \h </w:instrText>
         </w:r>
         <w:r>
           <w:rPr>
@@ -20188,7 +20173,7 @@
             <w:noProof/>
             <w:webHidden/>
           </w:rPr>
-          <w:t>22</w:t>
+          <w:t>23</w:t>
         </w:r>
         <w:r>
           <w:rPr>
@@ -20215,7 +20200,7 @@
           <w14:ligatures w14:val="standardContextual"/>
         </w:rPr>
       </w:pPr>
-      <w:hyperlink w:anchor="_Toc161340443" w:history="1">
+      <w:hyperlink w:anchor="_Toc161418826" w:history="1">
         <w:r>
           <w:rPr>
             <w:rStyle w:val="Hyperlink"/>
@@ -20243,7 +20228,7 @@
             <w:noProof/>
             <w:webHidden/>
           </w:rPr>
-          <w:instrText xml:space="preserve"> PAGEREF _Toc161340443 \h </w:instrText>
+          <w:instrText xml:space="preserve"> PAGEREF _Toc161418826 \h </w:instrText>
         </w:r>
         <w:r>
           <w:rPr>
@@ -20263,7 +20248,7 @@
             <w:noProof/>
             <w:webHidden/>
           </w:rPr>
-          <w:t>23</w:t>
+          <w:t>24</w:t>
         </w:r>
         <w:r>
           <w:rPr>
@@ -20290,7 +20275,7 @@
           <w14:ligatures w14:val="standardContextual"/>
         </w:rPr>
       </w:pPr>
-      <w:hyperlink w:anchor="_Toc161340444" w:history="1">
+      <w:hyperlink w:anchor="_Toc161418827" w:history="1">
         <w:r>
           <w:rPr>
             <w:rStyle w:val="Hyperlink"/>
@@ -20318,7 +20303,7 @@
             <w:noProof/>
             <w:webHidden/>
           </w:rPr>
-          <w:instrText xml:space="preserve"> PAGEREF _Toc161340444 \h </w:instrText>
+          <w:instrText xml:space="preserve"> PAGEREF _Toc161418827 \h </w:instrText>
         </w:r>
         <w:r>
           <w:rPr>
@@ -20338,7 +20323,7 @@
             <w:noProof/>
             <w:webHidden/>
           </w:rPr>
-          <w:t>24</w:t>
+          <w:t>25</w:t>
         </w:r>
         <w:r>
           <w:rPr>
@@ -20365,7 +20350,7 @@
           <w14:ligatures w14:val="standardContextual"/>
         </w:rPr>
       </w:pPr>
-      <w:hyperlink w:anchor="_Toc161340445" w:history="1">
+      <w:hyperlink w:anchor="_Toc161418828" w:history="1">
         <w:r>
           <w:rPr>
             <w:rStyle w:val="Hyperlink"/>
@@ -20393,7 +20378,7 @@
             <w:noProof/>
             <w:webHidden/>
           </w:rPr>
-          <w:instrText xml:space="preserve"> PAGEREF _Toc161340445 \h </w:instrText>
+          <w:instrText xml:space="preserve"> PAGEREF _Toc161418828 \h </w:instrText>
         </w:r>
         <w:r>
           <w:rPr>
@@ -20413,7 +20398,7 @@
             <w:noProof/>
             <w:webHidden/>
           </w:rPr>
-          <w:t>25</w:t>
+          <w:t>26</w:t>
         </w:r>
         <w:r>
           <w:rPr>
@@ -20440,7 +20425,7 @@
           <w14:ligatures w14:val="standardContextual"/>
         </w:rPr>
       </w:pPr>
-      <w:hyperlink w:anchor="_Toc161340446" w:history="1">
+      <w:hyperlink w:anchor="_Toc161418829" w:history="1">
         <w:r>
           <w:rPr>
             <w:rStyle w:val="Hyperlink"/>
@@ -20468,7 +20453,7 @@
             <w:noProof/>
             <w:webHidden/>
           </w:rPr>
-          <w:instrText xml:space="preserve"> PAGEREF _Toc161340446 \h </w:instrText>
+          <w:instrText xml:space="preserve"> PAGEREF _Toc161418829 \h </w:instrText>
         </w:r>
         <w:r>
           <w:rPr>
@@ -20488,7 +20473,7 @@
             <w:noProof/>
             <w:webHidden/>
           </w:rPr>
-          <w:t>26</w:t>
+          <w:t>27</w:t>
         </w:r>
         <w:r>
           <w:rPr>
@@ -20515,7 +20500,7 @@
           <w14:ligatures w14:val="standardContextual"/>
         </w:rPr>
       </w:pPr>
-      <w:hyperlink w:anchor="_Toc161340447" w:history="1">
+      <w:hyperlink w:anchor="_Toc161418830" w:history="1">
         <w:r>
           <w:rPr>
             <w:rStyle w:val="Hyperlink"/>
@@ -20542,7 +20527,7 @@
             <w:noProof/>
             <w:webHidden/>
           </w:rPr>
-          <w:instrText xml:space="preserve"> PAGEREF _Toc161340447 \h </w:instrText>
+          <w:instrText xml:space="preserve"> PAGEREF _Toc161418830 \h </w:instrText>
         </w:r>
         <w:r>
           <w:rPr>
@@ -20562,7 +20547,7 @@
             <w:noProof/>
             <w:webHidden/>
           </w:rPr>
-          <w:t>27</w:t>
+          <w:t>28</w:t>
         </w:r>
         <w:r>
           <w:rPr>
@@ -20589,12 +20574,11 @@
           <w14:ligatures w14:val="standardContextual"/>
         </w:rPr>
       </w:pPr>
-      <w:hyperlink w:anchor="_Toc161340448" w:history="1">
+      <w:hyperlink w:anchor="_Toc161418831" w:history="1">
         <w:r>
           <w:rPr>
             <w:rStyle w:val="Hyperlink"/>
             <w:noProof/>
-            <w:lang w:val="en-US"/>
           </w:rPr>
           <w:t>Figuur 25 Boxplot Bare.nuclei</w:t>
         </w:r>
@@ -20617,7 +20601,7 @@
             <w:noProof/>
             <w:webHidden/>
           </w:rPr>
-          <w:instrText xml:space="preserve"> PAGEREF _Toc161340448 \h </w:instrText>
+          <w:instrText xml:space="preserve"> PAGEREF _Toc161418831 \h </w:instrText>
         </w:r>
         <w:r>
           <w:rPr>
@@ -20637,7 +20621,7 @@
             <w:noProof/>
             <w:webHidden/>
           </w:rPr>
-          <w:t>28</w:t>
+          <w:t>29</w:t>
         </w:r>
         <w:r>
           <w:rPr>
@@ -20664,7 +20648,7 @@
           <w14:ligatures w14:val="standardContextual"/>
         </w:rPr>
       </w:pPr>
-      <w:hyperlink w:anchor="_Toc161340449" w:history="1">
+      <w:hyperlink w:anchor="_Toc161418832" w:history="1">
         <w:r>
           <w:rPr>
             <w:rStyle w:val="Hyperlink"/>
@@ -20691,7 +20675,7 @@
             <w:noProof/>
             <w:webHidden/>
           </w:rPr>
-          <w:instrText xml:space="preserve"> PAGEREF _Toc161340449 \h </w:instrText>
+          <w:instrText xml:space="preserve"> PAGEREF _Toc161418832 \h </w:instrText>
         </w:r>
         <w:r>
           <w:rPr>
@@ -20711,7 +20695,7 @@
             <w:noProof/>
             <w:webHidden/>
           </w:rPr>
-          <w:t>29</w:t>
+          <w:t>30</w:t>
         </w:r>
         <w:r>
           <w:rPr>
@@ -20738,12 +20722,11 @@
           <w14:ligatures w14:val="standardContextual"/>
         </w:rPr>
       </w:pPr>
-      <w:hyperlink w:anchor="_Toc161340450" w:history="1">
+      <w:hyperlink w:anchor="_Toc161418833" w:history="1">
         <w:r>
           <w:rPr>
             <w:rStyle w:val="Hyperlink"/>
             <w:noProof/>
-            <w:lang w:val="en-US"/>
           </w:rPr>
           <w:t>Figuur 27 Boxplot Normal.nucleoli</w:t>
         </w:r>
@@ -20766,7 +20749,7 @@
             <w:noProof/>
             <w:webHidden/>
           </w:rPr>
-          <w:instrText xml:space="preserve"> PAGEREF _Toc161340450 \h </w:instrText>
+          <w:instrText xml:space="preserve"> PAGEREF _Toc161418833 \h </w:instrText>
         </w:r>
         <w:r>
           <w:rPr>
@@ -20786,7 +20769,7 @@
             <w:noProof/>
             <w:webHidden/>
           </w:rPr>
-          <w:t>30</w:t>
+          <w:t>31</w:t>
         </w:r>
         <w:r>
           <w:rPr>
@@ -20813,7 +20796,7 @@
           <w14:ligatures w14:val="standardContextual"/>
         </w:rPr>
       </w:pPr>
-      <w:hyperlink w:anchor="_Toc161340451" w:history="1">
+      <w:hyperlink w:anchor="_Toc161418834" w:history="1">
         <w:r>
           <w:rPr>
             <w:rStyle w:val="Hyperlink"/>
@@ -20841,7 +20824,7 @@
             <w:noProof/>
             <w:webHidden/>
           </w:rPr>
-          <w:instrText xml:space="preserve"> PAGEREF _Toc161340451 \h </w:instrText>
+          <w:instrText xml:space="preserve"> PAGEREF _Toc161418834 \h </w:instrText>
         </w:r>
         <w:r>
           <w:rPr>
@@ -20861,7 +20844,7 @@
             <w:noProof/>
             <w:webHidden/>
           </w:rPr>
-          <w:t>31</w:t>
+          <w:t>32</w:t>
         </w:r>
         <w:r>
           <w:rPr>
@@ -20888,7 +20871,7 @@
           <w14:ligatures w14:val="standardContextual"/>
         </w:rPr>
       </w:pPr>
-      <w:hyperlink w:anchor="_Toc161340452" w:history="1">
+      <w:hyperlink w:anchor="_Toc161418835" w:history="1">
         <w:r>
           <w:rPr>
             <w:rStyle w:val="Hyperlink"/>
@@ -20915,7 +20898,7 @@
             <w:noProof/>
             <w:webHidden/>
           </w:rPr>
-          <w:instrText xml:space="preserve"> PAGEREF _Toc161340452 \h </w:instrText>
+          <w:instrText xml:space="preserve"> PAGEREF _Toc161418835 \h </w:instrText>
         </w:r>
         <w:r>
           <w:rPr>
@@ -20935,7 +20918,7 @@
             <w:noProof/>
             <w:webHidden/>
           </w:rPr>
-          <w:t>35</w:t>
+          <w:t>36</w:t>
         </w:r>
         <w:r>
           <w:rPr>
@@ -20962,7 +20945,7 @@
           <w14:ligatures w14:val="standardContextual"/>
         </w:rPr>
       </w:pPr>
-      <w:hyperlink w:anchor="_Toc161340453" w:history="1">
+      <w:hyperlink w:anchor="_Toc161418836" w:history="1">
         <w:r>
           <w:rPr>
             <w:rStyle w:val="Hyperlink"/>
@@ -20989,7 +20972,7 @@
             <w:noProof/>
             <w:webHidden/>
           </w:rPr>
-          <w:instrText xml:space="preserve"> PAGEREF _Toc161340453 \h </w:instrText>
+          <w:instrText xml:space="preserve"> PAGEREF _Toc161418836 \h </w:instrText>
         </w:r>
         <w:r>
           <w:rPr>
@@ -21009,7 +20992,7 @@
             <w:noProof/>
             <w:webHidden/>
           </w:rPr>
-          <w:t>38</w:t>
+          <w:t>39</w:t>
         </w:r>
         <w:r>
           <w:rPr>
@@ -21036,7 +21019,7 @@
           <w14:ligatures w14:val="standardContextual"/>
         </w:rPr>
       </w:pPr>
-      <w:hyperlink w:anchor="_Toc161340454" w:history="1">
+      <w:hyperlink w:anchor="_Toc161418837" w:history="1">
         <w:r>
           <w:rPr>
             <w:rStyle w:val="Hyperlink"/>
@@ -21063,7 +21046,7 @@
             <w:noProof/>
             <w:webHidden/>
           </w:rPr>
-          <w:instrText xml:space="preserve"> PAGEREF _Toc161340454 \h </w:instrText>
+          <w:instrText xml:space="preserve"> PAGEREF _Toc161418837 \h </w:instrText>
         </w:r>
         <w:r>
           <w:rPr>
@@ -21083,7 +21066,7 @@
             <w:noProof/>
             <w:webHidden/>
           </w:rPr>
-          <w:t>39</w:t>
+          <w:t>40</w:t>
         </w:r>
         <w:r>
           <w:rPr>
@@ -21110,7 +21093,7 @@
           <w14:ligatures w14:val="standardContextual"/>
         </w:rPr>
       </w:pPr>
-      <w:hyperlink w:anchor="_Toc161340455" w:history="1">
+      <w:hyperlink w:anchor="_Toc161418838" w:history="1">
         <w:r>
           <w:rPr>
             <w:rStyle w:val="Hyperlink"/>
@@ -21137,7 +21120,7 @@
             <w:noProof/>
             <w:webHidden/>
           </w:rPr>
-          <w:instrText xml:space="preserve"> PAGEREF _Toc161340455 \h </w:instrText>
+          <w:instrText xml:space="preserve"> PAGEREF _Toc161418838 \h </w:instrText>
         </w:r>
         <w:r>
           <w:rPr>
@@ -21157,7 +21140,7 @@
             <w:noProof/>
             <w:webHidden/>
           </w:rPr>
-          <w:t>40</w:t>
+          <w:t>41</w:t>
         </w:r>
         <w:r>
           <w:rPr>
@@ -21176,7 +21159,7 @@
         <w:br w:type="page"/>
       </w:r>
     </w:p>
-    <w:bookmarkStart w:id="69" w:name="_Toc161340492" w:displacedByCustomXml="next"/>
+    <w:bookmarkStart w:id="69" w:name="_Toc161418806" w:displacedByCustomXml="next"/>
     <w:sdt>
       <w:sdtPr>
         <w:rPr>
@@ -21191,6 +21174,7 @@
           <w:docPartUnique/>
         </w:docPartObj>
       </w:sdtPr>
+      <w:sdtEndPr/>
       <w:sdtContent>
         <w:p>
           <w:pPr>
@@ -21206,8 +21190,18 @@
             <w:id w:val="111145805"/>
             <w:bibliography/>
           </w:sdtPr>
+          <w:sdtEndPr/>
           <w:sdtContent>
             <w:p>
+              <w:pPr>
+                <w:pStyle w:val="Bibliografie"/>
+                <w:ind w:left="720" w:hanging="720"/>
+                <w:rPr>
+                  <w:noProof/>
+                  <w:sz w:val="24"/>
+                  <w:szCs w:val="24"/>
+                </w:rPr>
+              </w:pPr>
               <w:r>
                 <w:fldChar w:fldCharType="begin"/>
               </w:r>
@@ -21219,12 +21213,184 @@
               </w:r>
               <w:r>
                 <w:rPr>
-                  <w:b/>
-                  <w:bCs/>
                   <w:noProof/>
                 </w:rPr>
-                <w:t>Het huidige document heeft geen bronnen.</w:t>
+                <w:t xml:space="preserve">HAN. (sd). </w:t>
               </w:r>
+              <w:r>
+                <w:rPr>
+                  <w:i/>
+                  <w:iCs/>
+                  <w:noProof/>
+                </w:rPr>
+                <w:t>ADS ML Nakijkmodel 2023-2024.xlsx.</w:t>
+              </w:r>
+              <w:r>
+                <w:rPr>
+                  <w:noProof/>
+                </w:rPr>
+                <w:t xml:space="preserve"> Opgehaald van Onderwijsonline: https://han.onderwijsonline.nl/elearning/lessonfile/wqOJZQbD/eyJpdiI6Ik1URFMzSnRVbkt1dHd4R0dWb0hiMWc9PSIsInZhbHVlIjoiV0J2S2t1YWRVbXpPUnBrZmQyMFZEKzhiV25xa3RHSElrN1JmaDRwZkwrWVI0MWFCNmIwdSswcktuTVJzcVpkQiIsIm1hYyI6IjFjNGYwMzZlMjhhMDJhNWM5ZTU5MDk4NDI0MjdmNT</w:t>
+              </w:r>
+            </w:p>
+            <w:p>
+              <w:pPr>
+                <w:pStyle w:val="Bibliografie"/>
+                <w:ind w:left="720" w:hanging="720"/>
+                <w:rPr>
+                  <w:noProof/>
+                </w:rPr>
+              </w:pPr>
+              <w:r>
+                <w:rPr>
+                  <w:noProof/>
+                </w:rPr>
+                <w:t xml:space="preserve">HAN. (sd). </w:t>
+              </w:r>
+              <w:r>
+                <w:rPr>
+                  <w:i/>
+                  <w:iCs/>
+                  <w:noProof/>
+                </w:rPr>
+                <w:t>Analyse van biopten data versie vj 2024.docx.</w:t>
+              </w:r>
+              <w:r>
+                <w:rPr>
+                  <w:noProof/>
+                </w:rPr>
+                <w:t xml:space="preserve"> Opgehaald van Onderwijsonline: https://han.onderwijsonline.nl/elearning/lessonfile/wqOJZQbD/eyJpdiI6Ik9pcFEvNXFwTnpSQ3V6Ukt4UlN4R3c9PSIsInZhbHVlIjoiNjlhd3JUVzdDTzdtTWZPYXd4R0g2eTR1enhmMGpQS1BIZEM0QkNGekt2cEg4NC96eDhhOGprWW02YUpDSXc1WDY5SnZiY0picDd3QitpaDc0UVJQT2c9PSIsIm1hYyI6ImNmY2JiYT</w:t>
+              </w:r>
+            </w:p>
+            <w:p>
+              <w:pPr>
+                <w:pStyle w:val="Bibliografie"/>
+                <w:ind w:left="720" w:hanging="720"/>
+                <w:rPr>
+                  <w:noProof/>
+                </w:rPr>
+              </w:pPr>
+              <w:r>
+                <w:rPr>
+                  <w:noProof/>
+                </w:rPr>
+                <w:t xml:space="preserve">HAN. (sd). </w:t>
+              </w:r>
+              <w:r>
+                <w:rPr>
+                  <w:i/>
+                  <w:iCs/>
+                  <w:noProof/>
+                </w:rPr>
+                <w:t>breastcancer_csv.</w:t>
+              </w:r>
+              <w:r>
+                <w:rPr>
+                  <w:noProof/>
+                </w:rPr>
+                <w:t xml:space="preserve"> Opgehaald van Onderwijsonline: https://han.onderwijsonline.nl/elearning/lessonfile/wqOJZQbD/eyJpdiI6ImNVQm9vQUI4eWNnM0RoMnEwOVZ0OXc9PSIsInZhbHVlIjoiTGxxSFhGM0l6UUxKZ0N4UzloZkQySEV0cGVGbzZOSTVrYUdNeWpaaDdHOD0iLCJtYWMiOiIyNjMzYzBiOThhYzYwOGY4N2VkYmE4YzUwODU5M2ZmNDZhZTE3OTRlMTQxNDU5ODBkOD</w:t>
+              </w:r>
+            </w:p>
+            <w:p>
+              <w:pPr>
+                <w:pStyle w:val="Bibliografie"/>
+                <w:ind w:left="720" w:hanging="720"/>
+                <w:rPr>
+                  <w:noProof/>
+                  <w:lang w:val="en-US"/>
+                </w:rPr>
+              </w:pPr>
+              <w:r>
+                <w:rPr>
+                  <w:noProof/>
+                  <w:lang w:val="en-US"/>
+                </w:rPr>
+                <w:t xml:space="preserve">John D. Kelleher, B. M. (2015). </w:t>
+              </w:r>
+              <w:r>
+                <w:rPr>
+                  <w:i/>
+                  <w:iCs/>
+                  <w:noProof/>
+                  <w:lang w:val="en-US"/>
+                </w:rPr>
+                <w:t>Fundementals of machine learning for predictive data analytics.</w:t>
+              </w:r>
+              <w:r>
+                <w:rPr>
+                  <w:noProof/>
+                  <w:lang w:val="en-US"/>
+                </w:rPr>
+                <w:t xml:space="preserve"> The MIT Press.</w:t>
+              </w:r>
+            </w:p>
+            <w:p>
+              <w:pPr>
+                <w:pStyle w:val="Bibliografie"/>
+                <w:ind w:left="720" w:hanging="720"/>
+                <w:rPr>
+                  <w:noProof/>
+                </w:rPr>
+              </w:pPr>
+              <w:r>
+                <w:rPr>
+                  <w:noProof/>
+                  <w:lang w:val="en-US"/>
+                </w:rPr>
+                <w:t xml:space="preserve">Statsmodels. (sd). </w:t>
+              </w:r>
+              <w:r>
+                <w:rPr>
+                  <w:i/>
+                  <w:iCs/>
+                  <w:noProof/>
+                  <w:lang w:val="en-US"/>
+                </w:rPr>
+                <w:t>statsmodels.multivariate.manova.MANOVA.from_formula</w:t>
+              </w:r>
+              <w:r>
+                <w:rPr>
+                  <w:noProof/>
+                  <w:lang w:val="en-US"/>
+                </w:rPr>
+                <w:t xml:space="preserve">. </w:t>
+              </w:r>
+              <w:r>
+                <w:rPr>
+                  <w:noProof/>
+                </w:rPr>
+                <w:t>Opgehaald van Statsmodels: https://www.statsmodels.org/stable/generated/statsmodels.multivariate.manova.MANOVA.from_formula.html</w:t>
+              </w:r>
+            </w:p>
+            <w:p>
+              <w:pPr>
+                <w:pStyle w:val="Bibliografie"/>
+                <w:ind w:left="720" w:hanging="720"/>
+                <w:rPr>
+                  <w:noProof/>
+                </w:rPr>
+              </w:pPr>
+              <w:r>
+                <w:rPr>
+                  <w:noProof/>
+                </w:rPr>
+                <w:t xml:space="preserve">Statsmodels. (sd). </w:t>
+              </w:r>
+              <w:r>
+                <w:rPr>
+                  <w:i/>
+                  <w:iCs/>
+                  <w:noProof/>
+                </w:rPr>
+                <w:t>statsmodels.stats.multicomp.pairwise_tukeyhsd</w:t>
+              </w:r>
+              <w:r>
+                <w:rPr>
+                  <w:noProof/>
+                </w:rPr>
+                <w:t>. Opgehaald van Statsmodels: https://www.statsmodels.org/stable/generated/statsmodels.stats.multicomp.pairwise_tukeyhsd.html</w:t>
+              </w:r>
+            </w:p>
+            <w:p>
               <w:r>
                 <w:rPr>
                   <w:b/>
@@ -21238,11 +21404,12 @@
       </w:sdtContent>
     </w:sdt>
     <w:p>
-      <w:r>
-        <w:br w:type="page"/>
-      </w:r>
-    </w:p>
-    <w:p/>
+      <w:pPr>
+        <w:rPr>
+          <w:lang w:val="en-US"/>
+        </w:rPr>
+      </w:pPr>
+    </w:p>
     <w:sectPr>
       <w:footerReference w:type="default" r:id="rId40"/>
       <w:pgSz w:w="11906" w:h="16838"/>
@@ -21291,6 +21458,7 @@
         <w:docPartUnique/>
       </w:docPartObj>
     </w:sdtPr>
+    <w:sdtEndPr/>
     <w:sdtContent>
       <w:p>
         <w:pPr>
@@ -22404,6 +22572,14 @@
       <w:shd w:val="clear" w:color="auto" w:fill="E1DFDD"/>
     </w:rPr>
   </w:style>
+  <w:style w:type="paragraph" w:styleId="Bibliografie">
+    <w:name w:val="Bibliography"/>
+    <w:basedOn w:val="Standaard"/>
+    <w:next w:val="Standaard"/>
+    <w:uiPriority w:val="37"/>
+    <w:unhideWhenUsed/>
+    <w:rsid w:val="002711D8"/>
+  </w:style>
 </w:styles>
 </file>
 
@@ -22703,11 +22879,122 @@
 </file>
 
 <file path=customXml/item1.xml><?xml version="1.0" encoding="utf-8"?>
-<b:Sources xmlns:b="http://schemas.openxmlformats.org/officeDocument/2006/bibliography" xmlns="http://schemas.openxmlformats.org/officeDocument/2006/bibliography" SelectedStyle="\APASixthEditionOfficeOnline.xsl" StyleName="APA" Version="6"/>
+<b:Sources xmlns:b="http://schemas.openxmlformats.org/officeDocument/2006/bibliography" xmlns="http://schemas.openxmlformats.org/officeDocument/2006/bibliography" SelectedStyle="\APASixthEditionOfficeOnline.xsl" StyleName="APA" Version="6">
+  <b:Source>
+    <b:Tag>Sta</b:Tag>
+    <b:SourceType>InternetSite</b:SourceType>
+    <b:Guid>{048AAB7B-87A5-47D4-81A2-B03BDE00BDA3}</b:Guid>
+    <b:Title>statsmodels.multivariate.manova.MANOVA.from_formula</b:Title>
+    <b:Author>
+      <b:Author>
+        <b:NameList>
+          <b:Person>
+            <b:Last>Statsmodels</b:Last>
+          </b:Person>
+        </b:NameList>
+      </b:Author>
+    </b:Author>
+    <b:InternetSiteTitle>Statsmodels</b:InternetSiteTitle>
+    <b:URL>https://www.statsmodels.org/stable/generated/statsmodels.multivariate.manova.MANOVA.from_formula.html</b:URL>
+    <b:RefOrder>1</b:RefOrder>
+  </b:Source>
+  <b:Source>
+    <b:Tag>Sta1</b:Tag>
+    <b:SourceType>InternetSite</b:SourceType>
+    <b:Guid>{F5A59E07-EF3D-42C6-A290-3A038D22E50D}</b:Guid>
+    <b:Author>
+      <b:Author>
+        <b:NameList>
+          <b:Person>
+            <b:Last>Statsmodels</b:Last>
+          </b:Person>
+        </b:NameList>
+      </b:Author>
+    </b:Author>
+    <b:Title>statsmodels.stats.multicomp.pairwise_tukeyhsd</b:Title>
+    <b:InternetSiteTitle>Statsmodels</b:InternetSiteTitle>
+    <b:URL>https://www.statsmodels.org/stable/generated/statsmodels.stats.multicomp.pairwise_tukeyhsd.html</b:URL>
+    <b:RefOrder>2</b:RefOrder>
+  </b:Source>
+  <b:Source>
+    <b:Tag>HAN8</b:Tag>
+    <b:SourceType>DocumentFromInternetSite</b:SourceType>
+    <b:Guid>{8482FCE3-D826-4186-A04C-D3DA8E254499}</b:Guid>
+    <b:Author>
+      <b:Author>
+        <b:NameList>
+          <b:Person>
+            <b:Last>HAN</b:Last>
+          </b:Person>
+        </b:NameList>
+      </b:Author>
+    </b:Author>
+    <b:Title>Analyse van biopten data versie vj 2024.docx</b:Title>
+    <b:InternetSiteTitle>Onderwijsonline</b:InternetSiteTitle>
+    <b:URL>https://han.onderwijsonline.nl/elearning/lessonfile/wqOJZQbD/eyJpdiI6Ik9pcFEvNXFwTnpSQ3V6Ukt4UlN4R3c9PSIsInZhbHVlIjoiNjlhd3JUVzdDTzdtTWZPYXd4R0g2eTR1enhmMGpQS1BIZEM0QkNGekt2cEg4NC96eDhhOGprWW02YUpDSXc1WDY5SnZiY0picDd3QitpaDc0UVJQT2c9PSIsIm1hYyI6ImNmY2JiYT</b:URL>
+    <b:RefOrder>3</b:RefOrder>
+  </b:Source>
+  <b:Source>
+    <b:Tag>HAN9</b:Tag>
+    <b:SourceType>DocumentFromInternetSite</b:SourceType>
+    <b:Guid>{4D54AB74-16AA-4F17-8FD7-55EC755CB267}</b:Guid>
+    <b:Author>
+      <b:Author>
+        <b:NameList>
+          <b:Person>
+            <b:Last>HAN</b:Last>
+          </b:Person>
+        </b:NameList>
+      </b:Author>
+    </b:Author>
+    <b:Title>breastcancer_csv</b:Title>
+    <b:InternetSiteTitle>Onderwijsonline</b:InternetSiteTitle>
+    <b:URL>https://han.onderwijsonline.nl/elearning/lessonfile/wqOJZQbD/eyJpdiI6ImNVQm9vQUI4eWNnM0RoMnEwOVZ0OXc9PSIsInZhbHVlIjoiTGxxSFhGM0l6UUxKZ0N4UzloZkQySEV0cGVGbzZOSTVrYUdNeWpaaDdHOD0iLCJtYWMiOiIyNjMzYzBiOThhYzYwOGY4N2VkYmE4YzUwODU5M2ZmNDZhZTE3OTRlMTQxNDU5ODBkOD</b:URL>
+    <b:RefOrder>4</b:RefOrder>
+  </b:Source>
+  <b:Source>
+    <b:Tag>HAN10</b:Tag>
+    <b:SourceType>DocumentFromInternetSite</b:SourceType>
+    <b:Guid>{9F835551-3E8B-47B1-B21F-D32B59D6A15E}</b:Guid>
+    <b:Author>
+      <b:Author>
+        <b:NameList>
+          <b:Person>
+            <b:Last>HAN</b:Last>
+          </b:Person>
+        </b:NameList>
+      </b:Author>
+    </b:Author>
+    <b:Title>ADS ML Nakijkmodel 2023-2024.xlsx</b:Title>
+    <b:InternetSiteTitle>Onderwijsonline</b:InternetSiteTitle>
+    <b:URL>https://han.onderwijsonline.nl/elearning/lessonfile/wqOJZQbD/eyJpdiI6Ik1URFMzSnRVbkt1dHd4R0dWb0hiMWc9PSIsInZhbHVlIjoiV0J2S2t1YWRVbXpPUnBrZmQyMFZEKzhiV25xa3RHSElrN1JmaDRwZkwrWVI0MWFCNmIwdSswcktuTVJzcVpkQiIsIm1hYyI6IjFjNGYwMzZlMjhhMDJhNWM5ZTU5MDk4NDI0MjdmNT</b:URL>
+    <b:RefOrder>5</b:RefOrder>
+  </b:Source>
+  <b:Source>
+    <b:Tag>Joh151</b:Tag>
+    <b:SourceType>Book</b:SourceType>
+    <b:Guid>{4D1A9118-3D8D-4154-AD7C-C0984DBD94CE}</b:Guid>
+    <b:Title>Fundementals of machine learning for predictive data analytics</b:Title>
+    <b:Year>2015</b:Year>
+    <b:Author>
+      <b:Author>
+        <b:NameList>
+          <b:Person>
+            <b:Last>John D. Kelleher</b:Last>
+            <b:First>Brian</b:First>
+            <b:Middle>Mac Namee, Aoife D'Arcy</b:Middle>
+          </b:Person>
+        </b:NameList>
+      </b:Author>
+    </b:Author>
+    <b:Publisher>The MIT Press</b:Publisher>
+    <b:RefOrder>6</b:RefOrder>
+  </b:Source>
+</b:Sources>
 </file>
 
 <file path=customXml/itemProps1.xml><?xml version="1.0" encoding="utf-8"?>
-<ds:datastoreItem xmlns:ds="http://schemas.openxmlformats.org/officeDocument/2006/customXml" ds:itemID="{664FE3E5-660B-42D5-8A97-876222E38377}">
+<ds:datastoreItem xmlns:ds="http://schemas.openxmlformats.org/officeDocument/2006/customXml" ds:itemID="{E4A77BA0-E93E-4B31-B329-9B74D5F89223}">
   <ds:schemaRefs>
     <ds:schemaRef ds:uri="http://schemas.openxmlformats.org/officeDocument/2006/bibliography"/>
   </ds:schemaRefs>

</xml_diff>